<commit_message>
Update PRESS methodology updated.docx
</commit_message>
<xml_diff>
--- a/PRESS methodology updated.docx
+++ b/PRESS methodology updated.docx
@@ -1453,15 +1453,33 @@
           <w:rFonts w:ascii="Calibri" w:hAnsi="Calibri"/>
           <w:color w:val="000000"/>
         </w:rPr>
-        <w:t xml:space="preserve"> information on how to monitor support to statistics and how the data</w:t>
-      </w:r>
-      <w:r>
-        <w:rPr>
-          <w:rFonts w:ascii="Calibri" w:hAnsi="Calibri"/>
-          <w:color w:val="000000"/>
-        </w:rPr>
-        <w:t xml:space="preserve"> of the PRESS</w:t>
-      </w:r>
+        <w:t xml:space="preserve"> information on how to monitor support to statistics and how the </w:t>
+      </w:r>
+      <w:del w:id="2" w:author="RANJAN Rajiv, SDD/P21" w:date="2021-07-07T17:58:00Z">
+        <w:r>
+          <w:rPr>
+            <w:rFonts w:ascii="Calibri" w:hAnsi="Calibri"/>
+            <w:color w:val="000000"/>
+          </w:rPr>
+          <w:delText>data</w:delText>
+        </w:r>
+        <w:r>
+          <w:rPr>
+            <w:rFonts w:ascii="Calibri" w:hAnsi="Calibri"/>
+            <w:color w:val="000000"/>
+          </w:rPr>
+          <w:delText xml:space="preserve"> of the PRESS</w:delText>
+        </w:r>
+      </w:del>
+      <w:ins w:id="3" w:author="RANJAN Rajiv, SDD/P21" w:date="2021-07-07T17:58:00Z">
+        <w:r>
+          <w:rPr>
+            <w:rFonts w:ascii="Calibri" w:hAnsi="Calibri"/>
+            <w:color w:val="000000"/>
+          </w:rPr>
+          <w:t>PRESS data</w:t>
+        </w:r>
+      </w:ins>
       <w:r>
         <w:rPr>
           <w:rFonts w:ascii="Calibri" w:hAnsi="Calibri"/>
@@ -1867,7 +1885,23 @@
           <w:rFonts w:asciiTheme="minorHAnsi" w:hAnsiTheme="minorHAnsi" w:cstheme="minorHAnsi"/>
           <w:color w:val="000000"/>
         </w:rPr>
-        <w:t xml:space="preserve"> Each activity reported in CRS can only be assigned with one of the over 100 purpose codes</w:t>
+        <w:t xml:space="preserve"> Each activity </w:t>
+      </w:r>
+      <w:proofErr w:type="gramStart"/>
+      <w:r>
+        <w:rPr>
+          <w:rFonts w:asciiTheme="minorHAnsi" w:hAnsiTheme="minorHAnsi" w:cstheme="minorHAnsi"/>
+          <w:color w:val="000000"/>
+        </w:rPr>
+        <w:t>reported</w:t>
+      </w:r>
+      <w:proofErr w:type="gramEnd"/>
+      <w:r>
+        <w:rPr>
+          <w:rFonts w:asciiTheme="minorHAnsi" w:hAnsiTheme="minorHAnsi" w:cstheme="minorHAnsi"/>
+          <w:color w:val="000000"/>
+        </w:rPr>
+        <w:t xml:space="preserve"> in CRS can only be assigned with one of the over 100 purpose codes</w:t>
       </w:r>
       <w:r>
         <w:rPr>
@@ -2037,7 +2071,7 @@
           <w:rFonts w:asciiTheme="minorHAnsi" w:hAnsiTheme="minorHAnsi" w:cstheme="minorHAnsi"/>
           <w:noProof/>
           <w:color w:val="000000"/>
-          <w:lang w:eastAsia="zh-CN"/>
+          <w:lang w:eastAsia="en-GB"/>
         </w:rPr>
         <w:lastRenderedPageBreak/>
         <mc:AlternateContent>
@@ -2075,19 +2109,32 @@
                             <w:pPr>
                               <w:pStyle w:val="Caption"/>
                             </w:pPr>
-                            <w:bookmarkStart w:id="2" w:name="_Ref57304044"/>
+                            <w:bookmarkStart w:id="4" w:name="_Ref57304044"/>
                             <w:r>
                               <w:t xml:space="preserve">Box </w:t>
                             </w:r>
-                            <w:fldSimple w:instr=" SEQ Box \* ARABIC ">
-                              <w:r>
-                                <w:rPr>
-                                  <w:noProof/>
-                                </w:rPr>
-                                <w:t>1</w:t>
-                              </w:r>
-                            </w:fldSimple>
-                            <w:bookmarkEnd w:id="2"/>
+                            <w:r>
+                              <w:fldChar w:fldCharType="begin"/>
+                            </w:r>
+                            <w:r>
+                              <w:instrText xml:space="preserve"> SEQ Box \* ARABIC </w:instrText>
+                            </w:r>
+                            <w:r>
+                              <w:fldChar w:fldCharType="separate"/>
+                            </w:r>
+                            <w:r>
+                              <w:rPr>
+                                <w:noProof/>
+                              </w:rPr>
+                              <w:t>1</w:t>
+                            </w:r>
+                            <w:r>
+                              <w:rPr>
+                                <w:noProof/>
+                              </w:rPr>
+                              <w:fldChar w:fldCharType="end"/>
+                            </w:r>
+                            <w:bookmarkEnd w:id="4"/>
                             <w:r>
                               <w:t>. Identifying data and statistical projects in CRS using text analysis</w:t>
                             </w:r>
@@ -2358,7 +2405,20 @@
                               <w:t xml:space="preserve">Thirdly, the projects identified in the first and second steps are combined with projects identified through the SCB purpose code. The machine learning approach is then used to summarise the key features of long descriptions in identified projects. The long descriptions of the rest of the projects are then compared against the identified features. Only descriptions that bear significant similarities with the identified projects will be marked as data and statistical projects. </w:t>
                             </w:r>
                             <w:r>
-                              <w:t xml:space="preserve">Donors’ reporting patterns are taken into account in this process to mitigate the bias across differen reporting agencies.  </w:t>
+                              <w:t xml:space="preserve">Donors’ reporting patterns are taken into account in this process to mitigate the bias across </w:t>
+                            </w:r>
+                            <w:del w:id="5" w:author="RANJAN Rajiv, SDD/P21" w:date="2021-07-07T18:03:00Z">
+                              <w:r>
+                                <w:delText>differen</w:delText>
+                              </w:r>
+                            </w:del>
+                            <w:ins w:id="6" w:author="RANJAN Rajiv, SDD/P21" w:date="2021-07-07T18:03:00Z">
+                              <w:r>
+                                <w:t>different</w:t>
+                              </w:r>
+                            </w:ins>
+                            <w:r>
+                              <w:t xml:space="preserve"> reporting agencies.  </w:t>
                             </w:r>
                           </w:p>
                         </w:txbxContent>
@@ -2388,19 +2448,32 @@
                       <w:pPr>
                         <w:pStyle w:val="Caption"/>
                       </w:pPr>
-                      <w:bookmarkStart w:id="3" w:name="_Ref57304044"/>
+                      <w:bookmarkStart w:id="7" w:name="_Ref57304044"/>
                       <w:r>
                         <w:t xml:space="preserve">Box </w:t>
                       </w:r>
-                      <w:fldSimple w:instr=" SEQ Box \* ARABIC ">
-                        <w:r>
-                          <w:rPr>
-                            <w:noProof/>
-                          </w:rPr>
-                          <w:t>1</w:t>
-                        </w:r>
-                      </w:fldSimple>
-                      <w:bookmarkEnd w:id="3"/>
+                      <w:r>
+                        <w:fldChar w:fldCharType="begin"/>
+                      </w:r>
+                      <w:r>
+                        <w:instrText xml:space="preserve"> SEQ Box \* ARABIC </w:instrText>
+                      </w:r>
+                      <w:r>
+                        <w:fldChar w:fldCharType="separate"/>
+                      </w:r>
+                      <w:r>
+                        <w:rPr>
+                          <w:noProof/>
+                        </w:rPr>
+                        <w:t>1</w:t>
+                      </w:r>
+                      <w:r>
+                        <w:rPr>
+                          <w:noProof/>
+                        </w:rPr>
+                        <w:fldChar w:fldCharType="end"/>
+                      </w:r>
+                      <w:bookmarkEnd w:id="7"/>
                       <w:r>
                         <w:t>. Identifying data and statistical projects in CRS using text analysis</w:t>
                       </w:r>
@@ -2671,7 +2744,20 @@
                         <w:t xml:space="preserve">Thirdly, the projects identified in the first and second steps are combined with projects identified through the SCB purpose code. The machine learning approach is then used to summarise the key features of long descriptions in identified projects. The long descriptions of the rest of the projects are then compared against the identified features. Only descriptions that bear significant similarities with the identified projects will be marked as data and statistical projects. </w:t>
                       </w:r>
                       <w:r>
-                        <w:t xml:space="preserve">Donors’ reporting patterns are taken into account in this process to mitigate the bias across differen reporting agencies.  </w:t>
+                        <w:t xml:space="preserve">Donors’ reporting patterns are taken into account in this process to mitigate the bias across </w:t>
+                      </w:r>
+                      <w:del w:id="8" w:author="RANJAN Rajiv, SDD/P21" w:date="2021-07-07T18:03:00Z">
+                        <w:r>
+                          <w:delText>differen</w:delText>
+                        </w:r>
+                      </w:del>
+                      <w:ins w:id="9" w:author="RANJAN Rajiv, SDD/P21" w:date="2021-07-07T18:03:00Z">
+                        <w:r>
+                          <w:t>different</w:t>
+                        </w:r>
+                      </w:ins>
+                      <w:r>
+                        <w:t xml:space="preserve"> reporting agencies.  </w:t>
                       </w:r>
                     </w:p>
                   </w:txbxContent>
@@ -3039,7 +3125,7 @@
           <w:rFonts w:asciiTheme="minorHAnsi" w:hAnsiTheme="minorHAnsi" w:cstheme="minorHAnsi"/>
         </w:rPr>
       </w:pPr>
-      <w:bookmarkStart w:id="4" w:name="_Ref57745368"/>
+      <w:bookmarkStart w:id="10" w:name="_Ref57745368"/>
       <w:r>
         <w:rPr>
           <w:rFonts w:asciiTheme="minorHAnsi" w:hAnsiTheme="minorHAnsi" w:cstheme="minorHAnsi"/>
@@ -3078,7 +3164,7 @@
         </w:rPr>
         <w:fldChar w:fldCharType="end"/>
       </w:r>
-      <w:bookmarkEnd w:id="4"/>
+      <w:bookmarkEnd w:id="10"/>
       <w:r>
         <w:rPr>
           <w:rFonts w:asciiTheme="minorHAnsi" w:eastAsia="Calibri" w:hAnsiTheme="minorHAnsi" w:cstheme="minorHAnsi"/>
@@ -3100,7 +3186,7 @@
         <w:rPr>
           <w:rFonts w:asciiTheme="minorHAnsi" w:hAnsiTheme="minorHAnsi" w:cstheme="minorHAnsi"/>
           <w:noProof/>
-          <w:lang w:eastAsia="zh-CN"/>
+          <w:lang w:eastAsia="en-GB"/>
         </w:rPr>
         <w:drawing>
           <wp:inline distT="0" distB="0" distL="0" distR="0" wp14:anchorId="23CD71BA" wp14:editId="1B90A0A6">
@@ -3301,6 +3387,14 @@
         </w:rPr>
         <w:t>include</w:t>
       </w:r>
+      <w:del w:id="11" w:author="RANJAN Rajiv, SDD/P21" w:date="2021-07-07T17:59:00Z">
+        <w:r>
+          <w:rPr>
+            <w:rFonts w:asciiTheme="minorHAnsi" w:hAnsiTheme="minorHAnsi" w:cstheme="minorHAnsi"/>
+          </w:rPr>
+          <w:delText xml:space="preserve"> </w:delText>
+        </w:r>
+      </w:del>
       <w:r>
         <w:rPr>
           <w:rFonts w:asciiTheme="minorHAnsi" w:hAnsiTheme="minorHAnsi" w:cstheme="minorHAnsi"/>
@@ -3311,128 +3405,124 @@
         <w:rPr>
           <w:rFonts w:asciiTheme="minorHAnsi" w:hAnsiTheme="minorHAnsi" w:cstheme="minorHAnsi"/>
         </w:rPr>
+        <w:t>non-DAC members</w:t>
+      </w:r>
+      <w:r>
+        <w:rPr>
+          <w:rFonts w:asciiTheme="minorHAnsi" w:hAnsiTheme="minorHAnsi" w:cstheme="minorHAnsi"/>
+        </w:rPr>
+        <w:t xml:space="preserve">, </w:t>
+      </w:r>
+      <w:r>
+        <w:rPr>
+          <w:rFonts w:asciiTheme="minorHAnsi" w:hAnsiTheme="minorHAnsi" w:cstheme="minorHAnsi"/>
+        </w:rPr>
+        <w:t xml:space="preserve">including </w:t>
+      </w:r>
+      <w:r>
+        <w:rPr>
+          <w:rFonts w:asciiTheme="minorHAnsi" w:hAnsiTheme="minorHAnsi" w:cstheme="minorHAnsi"/>
+        </w:rPr>
+        <w:t>non-DAC donor countries, multilateral organisations, regional statistical training institutes</w:t>
+      </w:r>
+      <w:r>
+        <w:rPr>
+          <w:rFonts w:asciiTheme="minorHAnsi" w:hAnsiTheme="minorHAnsi" w:cstheme="minorHAnsi"/>
+        </w:rPr>
+        <w:t>,</w:t>
+      </w:r>
+      <w:r>
+        <w:rPr>
+          <w:rFonts w:asciiTheme="minorHAnsi" w:hAnsiTheme="minorHAnsi" w:cstheme="minorHAnsi"/>
+        </w:rPr>
+        <w:t xml:space="preserve"> and other philanthropic organisations</w:t>
+      </w:r>
+      <w:r>
+        <w:rPr>
+          <w:rFonts w:asciiTheme="minorHAnsi" w:hAnsiTheme="minorHAnsi" w:cstheme="minorHAnsi"/>
+        </w:rPr>
+        <w:t xml:space="preserve">. </w:t>
+      </w:r>
+      <w:r>
+        <w:rPr>
+          <w:rFonts w:asciiTheme="minorHAnsi" w:hAnsiTheme="minorHAnsi" w:cstheme="minorHAnsi"/>
+        </w:rPr>
+        <w:t>The percentage of these project</w:t>
+      </w:r>
+      <w:r>
+        <w:rPr>
+          <w:rFonts w:asciiTheme="minorHAnsi" w:hAnsiTheme="minorHAnsi" w:cstheme="minorHAnsi"/>
+        </w:rPr>
+        <w:t>s</w:t>
+      </w:r>
+      <w:r>
+        <w:rPr>
+          <w:rFonts w:asciiTheme="minorHAnsi" w:hAnsiTheme="minorHAnsi" w:cstheme="minorHAnsi"/>
+        </w:rPr>
+        <w:t xml:space="preserve"> in the final PRESS database </w:t>
+      </w:r>
+      <w:r>
+        <w:rPr>
+          <w:rFonts w:asciiTheme="minorHAnsi" w:hAnsiTheme="minorHAnsi" w:cstheme="minorHAnsi"/>
+        </w:rPr>
+        <w:t xml:space="preserve">has </w:t>
+      </w:r>
+      <w:r>
+        <w:rPr>
+          <w:rFonts w:asciiTheme="minorHAnsi" w:hAnsiTheme="minorHAnsi" w:cstheme="minorHAnsi"/>
+        </w:rPr>
+        <w:t>decreas</w:t>
+      </w:r>
+      <w:r>
+        <w:rPr>
+          <w:rFonts w:asciiTheme="minorHAnsi" w:hAnsiTheme="minorHAnsi" w:cstheme="minorHAnsi"/>
+        </w:rPr>
+        <w:t>ed</w:t>
+      </w:r>
+      <w:r>
+        <w:rPr>
+          <w:rFonts w:asciiTheme="minorHAnsi" w:hAnsiTheme="minorHAnsi" w:cstheme="minorHAnsi"/>
+        </w:rPr>
+        <w:t xml:space="preserve"> in recent years</w:t>
+      </w:r>
+      <w:r>
+        <w:rPr>
+          <w:rFonts w:asciiTheme="minorHAnsi" w:hAnsiTheme="minorHAnsi" w:cstheme="minorHAnsi"/>
+        </w:rPr>
+        <w:t>,</w:t>
+      </w:r>
+      <w:r>
+        <w:rPr>
+          <w:rFonts w:asciiTheme="minorHAnsi" w:hAnsiTheme="minorHAnsi" w:cstheme="minorHAnsi"/>
+        </w:rPr>
+        <w:t xml:space="preserve"> as many multilateral organisations have improved the granularity of their reporting to the CRS, making </w:t>
+      </w:r>
+      <w:r>
+        <w:rPr>
+          <w:rFonts w:asciiTheme="minorHAnsi" w:hAnsiTheme="minorHAnsi" w:cstheme="minorHAnsi"/>
+        </w:rPr>
+        <w:t>these</w:t>
+      </w:r>
+      <w:r>
+        <w:rPr>
+          <w:rFonts w:asciiTheme="minorHAnsi" w:hAnsiTheme="minorHAnsi" w:cstheme="minorHAnsi"/>
+        </w:rPr>
         <w:t xml:space="preserve"> </w:t>
       </w:r>
       <w:r>
         <w:rPr>
           <w:rFonts w:asciiTheme="minorHAnsi" w:hAnsiTheme="minorHAnsi" w:cstheme="minorHAnsi"/>
         </w:rPr>
-        <w:t>non-DAC members</w:t>
-      </w:r>
-      <w:r>
-        <w:rPr>
-          <w:rFonts w:asciiTheme="minorHAnsi" w:hAnsiTheme="minorHAnsi" w:cstheme="minorHAnsi"/>
-        </w:rPr>
-        <w:t xml:space="preserve">, </w:t>
-      </w:r>
-      <w:r>
-        <w:rPr>
-          <w:rFonts w:asciiTheme="minorHAnsi" w:hAnsiTheme="minorHAnsi" w:cstheme="minorHAnsi"/>
-        </w:rPr>
-        <w:t xml:space="preserve">including </w:t>
-      </w:r>
-      <w:r>
-        <w:rPr>
-          <w:rFonts w:asciiTheme="minorHAnsi" w:hAnsiTheme="minorHAnsi" w:cstheme="minorHAnsi"/>
-        </w:rPr>
-        <w:t>non-DAC donor countries, multilateral organisations, regional statistical training institutes</w:t>
-      </w:r>
-      <w:r>
-        <w:rPr>
-          <w:rFonts w:asciiTheme="minorHAnsi" w:hAnsiTheme="minorHAnsi" w:cstheme="minorHAnsi"/>
-        </w:rPr>
-        <w:t>,</w:t>
-      </w:r>
-      <w:r>
-        <w:rPr>
-          <w:rFonts w:asciiTheme="minorHAnsi" w:hAnsiTheme="minorHAnsi" w:cstheme="minorHAnsi"/>
-        </w:rPr>
-        <w:t xml:space="preserve"> and other philanthropic organisations</w:t>
-      </w:r>
-      <w:r>
-        <w:rPr>
-          <w:rFonts w:asciiTheme="minorHAnsi" w:hAnsiTheme="minorHAnsi" w:cstheme="minorHAnsi"/>
-        </w:rPr>
-        <w:t xml:space="preserve">. </w:t>
-      </w:r>
-      <w:r>
-        <w:rPr>
-          <w:rFonts w:asciiTheme="minorHAnsi" w:hAnsiTheme="minorHAnsi" w:cstheme="minorHAnsi"/>
-        </w:rPr>
-        <w:t>The percentage of these project</w:t>
-      </w:r>
-      <w:r>
-        <w:rPr>
-          <w:rFonts w:asciiTheme="minorHAnsi" w:hAnsiTheme="minorHAnsi" w:cstheme="minorHAnsi"/>
-        </w:rPr>
-        <w:t>s</w:t>
-      </w:r>
-      <w:r>
-        <w:rPr>
-          <w:rFonts w:asciiTheme="minorHAnsi" w:hAnsiTheme="minorHAnsi" w:cstheme="minorHAnsi"/>
-        </w:rPr>
-        <w:t xml:space="preserve"> in the final PRESS database </w:t>
-      </w:r>
-      <w:r>
-        <w:rPr>
-          <w:rFonts w:asciiTheme="minorHAnsi" w:hAnsiTheme="minorHAnsi" w:cstheme="minorHAnsi"/>
-        </w:rPr>
-        <w:t xml:space="preserve">has </w:t>
-      </w:r>
-      <w:r>
-        <w:rPr>
-          <w:rFonts w:asciiTheme="minorHAnsi" w:hAnsiTheme="minorHAnsi" w:cstheme="minorHAnsi"/>
-        </w:rPr>
-        <w:t>decreas</w:t>
-      </w:r>
-      <w:r>
-        <w:rPr>
-          <w:rFonts w:asciiTheme="minorHAnsi" w:hAnsiTheme="minorHAnsi" w:cstheme="minorHAnsi"/>
-        </w:rPr>
-        <w:t>ed</w:t>
-      </w:r>
-      <w:r>
-        <w:rPr>
-          <w:rFonts w:asciiTheme="minorHAnsi" w:hAnsiTheme="minorHAnsi" w:cstheme="minorHAnsi"/>
-        </w:rPr>
-        <w:t xml:space="preserve"> in recent years</w:t>
-      </w:r>
-      <w:r>
-        <w:rPr>
-          <w:rFonts w:asciiTheme="minorHAnsi" w:hAnsiTheme="minorHAnsi" w:cstheme="minorHAnsi"/>
-        </w:rPr>
-        <w:t>,</w:t>
-      </w:r>
-      <w:r>
-        <w:rPr>
-          <w:rFonts w:asciiTheme="minorHAnsi" w:hAnsiTheme="minorHAnsi" w:cstheme="minorHAnsi"/>
-        </w:rPr>
-        <w:t xml:space="preserve"> as many multilateral organisations have improved the granularity of their reporting to the CRS, making </w:t>
-      </w:r>
-      <w:r>
-        <w:rPr>
-          <w:rFonts w:asciiTheme="minorHAnsi" w:hAnsiTheme="minorHAnsi" w:cstheme="minorHAnsi"/>
-        </w:rPr>
-        <w:t>these</w:t>
-      </w:r>
-      <w:r>
-        <w:rPr>
-          <w:rFonts w:asciiTheme="minorHAnsi" w:hAnsiTheme="minorHAnsi" w:cstheme="minorHAnsi"/>
-        </w:rPr>
-        <w:t xml:space="preserve"> </w:t>
-      </w:r>
-      <w:r>
-        <w:rPr>
-          <w:rFonts w:asciiTheme="minorHAnsi" w:hAnsiTheme="minorHAnsi" w:cstheme="minorHAnsi"/>
-        </w:rPr>
         <w:t xml:space="preserve">data equally useful as data collected from the PRESS survey. To reduce the burden </w:t>
       </w:r>
-      <w:r>
-        <w:rPr>
-          <w:rFonts w:asciiTheme="minorHAnsi" w:hAnsiTheme="minorHAnsi" w:cstheme="minorHAnsi"/>
-        </w:rPr>
-        <w:t>n</w:t>
-      </w:r>
+      <w:del w:id="12" w:author="RANJAN Rajiv, SDD/P21" w:date="2021-07-07T18:00:00Z">
+        <w:r>
+          <w:rPr>
+            <w:rFonts w:asciiTheme="minorHAnsi" w:hAnsiTheme="minorHAnsi" w:cstheme="minorHAnsi"/>
+          </w:rPr>
+          <w:delText>n</w:delText>
+        </w:r>
+      </w:del>
       <w:r>
         <w:rPr>
           <w:rFonts w:asciiTheme="minorHAnsi" w:hAnsiTheme="minorHAnsi" w:cstheme="minorHAnsi"/>
@@ -3562,6 +3652,15 @@
         </w:rPr>
         <w:t>the commitments received by all countries</w:t>
       </w:r>
+      <w:ins w:id="13" w:author="RANJAN Rajiv, SDD/P21" w:date="2021-07-07T18:00:00Z">
+        <w:r>
+          <w:rPr>
+            <w:rFonts w:asciiTheme="minorHAnsi" w:hAnsiTheme="minorHAnsi" w:cstheme="minorHAnsi"/>
+            <w:color w:val="000000"/>
+          </w:rPr>
+          <w:t xml:space="preserve"> </w:t>
+        </w:r>
+      </w:ins>
       <w:r>
         <w:rPr>
           <w:rFonts w:asciiTheme="minorHAnsi" w:hAnsiTheme="minorHAnsi" w:cstheme="minorHAnsi"/>
@@ -3588,15 +3687,7 @@
           <w:rFonts w:asciiTheme="minorHAnsi" w:hAnsiTheme="minorHAnsi" w:cstheme="minorHAnsi"/>
           <w:color w:val="000000"/>
         </w:rPr>
-        <w:t xml:space="preserve">with the SDG indicator 17.19.1: “Dollar </w:t>
-      </w:r>
-      <w:r>
-        <w:rPr>
-          <w:rFonts w:asciiTheme="minorHAnsi" w:hAnsiTheme="minorHAnsi" w:cstheme="minorHAnsi"/>
-          <w:color w:val="000000"/>
-        </w:rPr>
-        <w:lastRenderedPageBreak/>
-        <w:t>value of all resources made available to strengthen statistical capacity in developing countries”</w:t>
+        <w:t>with the SDG indicator 17.19.1: “Dollar value of all resources made available to strengthen statistical capacity in developing countries”</w:t>
       </w:r>
       <w:r>
         <w:rPr>
@@ -3624,15 +3715,15 @@
           <w:lang w:val="en-GB"/>
         </w:rPr>
       </w:pPr>
-      <w:bookmarkStart w:id="5" w:name="_Toc59197349"/>
-      <w:bookmarkStart w:id="6" w:name="_Toc35918956"/>
+      <w:bookmarkStart w:id="14" w:name="_Toc59197349"/>
+      <w:bookmarkStart w:id="15" w:name="_Toc35918956"/>
       <w:r>
         <w:rPr>
           <w:lang w:val="en-GB"/>
         </w:rPr>
         <w:t>Reducing the lag</w:t>
       </w:r>
-      <w:bookmarkEnd w:id="5"/>
+      <w:bookmarkEnd w:id="14"/>
     </w:p>
     <w:p>
       <w:pPr>
@@ -3646,14 +3737,14 @@
           <w:lang w:val="en-GB"/>
         </w:rPr>
       </w:pPr>
-      <w:bookmarkStart w:id="7" w:name="_Toc59197350"/>
+      <w:bookmarkStart w:id="16" w:name="_Toc59197350"/>
       <w:r>
         <w:rPr>
           <w:lang w:val="en-GB"/>
         </w:rPr>
         <w:t>What</w:t>
       </w:r>
-      <w:bookmarkEnd w:id="6"/>
+      <w:bookmarkEnd w:id="15"/>
       <w:r>
         <w:rPr>
           <w:lang w:val="en-GB"/>
@@ -3666,7 +3757,7 @@
         </w:rPr>
         <w:t>?</w:t>
       </w:r>
-      <w:bookmarkEnd w:id="7"/>
+      <w:bookmarkEnd w:id="16"/>
     </w:p>
     <w:p>
       <w:pPr>
@@ -3883,19 +3974,32 @@
       <w:pPr>
         <w:pStyle w:val="Caption"/>
       </w:pPr>
-      <w:bookmarkStart w:id="8" w:name="_Ref57736499"/>
+      <w:bookmarkStart w:id="17" w:name="_Ref57736499"/>
       <w:r>
         <w:t xml:space="preserve">Figure </w:t>
       </w:r>
-      <w:fldSimple w:instr=" SEQ Figure \* ARABIC ">
-        <w:r>
-          <w:rPr>
-            <w:noProof/>
-          </w:rPr>
-          <w:t>2</w:t>
-        </w:r>
-      </w:fldSimple>
-      <w:bookmarkEnd w:id="8"/>
+      <w:r>
+        <w:fldChar w:fldCharType="begin"/>
+      </w:r>
+      <w:r>
+        <w:instrText xml:space="preserve"> SEQ Figure \* ARABIC </w:instrText>
+      </w:r>
+      <w:r>
+        <w:fldChar w:fldCharType="separate"/>
+      </w:r>
+      <w:r>
+        <w:rPr>
+          <w:noProof/>
+        </w:rPr>
+        <w:t>2</w:t>
+      </w:r>
+      <w:r>
+        <w:rPr>
+          <w:noProof/>
+        </w:rPr>
+        <w:fldChar w:fldCharType="end"/>
+      </w:r>
+      <w:bookmarkEnd w:id="17"/>
       <w:r>
         <w:t xml:space="preserve">. How the lag in the CRS data led to a lag </w:t>
       </w:r>
@@ -3913,7 +4017,7 @@
           <w:rFonts w:cs="Caecilia-Roman"/>
           <w:b/>
           <w:noProof/>
-          <w:lang w:eastAsia="zh-CN"/>
+          <w:lang w:eastAsia="en-GB"/>
         </w:rPr>
         <w:drawing>
           <wp:inline distT="0" distB="0" distL="0" distR="0" wp14:anchorId="166FBD00" wp14:editId="57B2616B">
@@ -4029,6 +4133,7 @@
           <w:color w:val="000000"/>
         </w:rPr>
       </w:pPr>
+      <w:proofErr w:type="spellStart"/>
       <w:r>
         <w:rPr>
           <w:rFonts w:asciiTheme="minorHAnsi" w:hAnsiTheme="minorHAnsi" w:cstheme="minorHAnsi"/>
@@ -4043,6 +4148,7 @@
         </w:rPr>
         <w:t>ing</w:t>
       </w:r>
+      <w:proofErr w:type="spellEnd"/>
       <w:r>
         <w:rPr>
           <w:rFonts w:asciiTheme="minorHAnsi" w:hAnsiTheme="minorHAnsi" w:cstheme="minorHAnsi"/>
@@ -4171,15 +4277,7 @@
           <w:rFonts w:asciiTheme="minorHAnsi" w:hAnsiTheme="minorHAnsi" w:cstheme="minorHAnsi"/>
           <w:color w:val="000000"/>
         </w:rPr>
-        <w:t>demand for timely data to plan activities and projects and coordinate development co-</w:t>
-      </w:r>
-      <w:r>
-        <w:rPr>
-          <w:rFonts w:asciiTheme="minorHAnsi" w:hAnsiTheme="minorHAnsi" w:cstheme="minorHAnsi"/>
-          <w:color w:val="000000"/>
-        </w:rPr>
-        <w:lastRenderedPageBreak/>
-        <w:t xml:space="preserve">operation efforts. This issue </w:t>
+        <w:t xml:space="preserve">demand for timely data to plan activities and projects and coordinate development co-operation efforts. This issue </w:t>
       </w:r>
       <w:r>
         <w:rPr>
@@ -4621,16 +4719,16 @@
           <w:lang w:val="en-GB"/>
         </w:rPr>
       </w:pPr>
-      <w:bookmarkStart w:id="9" w:name="_Toc35918957"/>
-      <w:bookmarkStart w:id="10" w:name="_Toc59197351"/>
+      <w:bookmarkStart w:id="18" w:name="_Toc35918957"/>
+      <w:bookmarkStart w:id="19" w:name="_Toc59197351"/>
       <w:r>
         <w:rPr>
           <w:lang w:val="en-GB"/>
         </w:rPr>
         <w:t>Estimating up-to-date support to statistics using CRS</w:t>
       </w:r>
-      <w:bookmarkEnd w:id="9"/>
-      <w:bookmarkEnd w:id="10"/>
+      <w:bookmarkEnd w:id="18"/>
+      <w:bookmarkEnd w:id="19"/>
     </w:p>
     <w:p>
       <w:pPr>
@@ -4998,14 +5096,7 @@
         <w:rPr>
           <w:rFonts w:asciiTheme="minorHAnsi" w:hAnsiTheme="minorHAnsi" w:cstheme="minorHAnsi"/>
         </w:rPr>
-        <w:t xml:space="preserve"> there are more data points available on disbursements </w:t>
-      </w:r>
-      <w:r>
-        <w:rPr>
-          <w:rFonts w:asciiTheme="minorHAnsi" w:hAnsiTheme="minorHAnsi" w:cstheme="minorHAnsi"/>
-        </w:rPr>
-        <w:lastRenderedPageBreak/>
-        <w:t>than commitments over the same time</w:t>
+        <w:t xml:space="preserve"> there are more data points available on disbursements than commitments over the same time</w:t>
       </w:r>
       <w:r>
         <w:rPr>
@@ -5097,7 +5188,21 @@
         <w:rPr>
           <w:rFonts w:asciiTheme="minorHAnsi" w:hAnsiTheme="minorHAnsi" w:cstheme="minorHAnsi"/>
         </w:rPr>
-        <w:t xml:space="preserve"> to estimate support to statistics in the current year (nowcasting) </w:t>
+        <w:t xml:space="preserve"> to estimate support to statistics in the current year (</w:t>
+      </w:r>
+      <w:proofErr w:type="spellStart"/>
+      <w:r>
+        <w:rPr>
+          <w:rFonts w:asciiTheme="minorHAnsi" w:hAnsiTheme="minorHAnsi" w:cstheme="minorHAnsi"/>
+        </w:rPr>
+        <w:t>nowcasting</w:t>
+      </w:r>
+      <w:proofErr w:type="spellEnd"/>
+      <w:r>
+        <w:rPr>
+          <w:rFonts w:asciiTheme="minorHAnsi" w:hAnsiTheme="minorHAnsi" w:cstheme="minorHAnsi"/>
+        </w:rPr>
+        <w:t xml:space="preserve">) </w:t>
       </w:r>
       <w:r>
         <w:rPr>
@@ -5183,16 +5288,24 @@
           <w:lang w:val="en-GB"/>
         </w:rPr>
       </w:pPr>
-      <w:bookmarkStart w:id="11" w:name="_Toc35918959"/>
-      <w:bookmarkStart w:id="12" w:name="_Toc59197352"/>
+      <w:bookmarkStart w:id="20" w:name="_Toc35918959"/>
+      <w:bookmarkStart w:id="21" w:name="_Toc59197352"/>
+      <w:proofErr w:type="spellStart"/>
       <w:r>
         <w:rPr>
           <w:lang w:val="en-GB"/>
         </w:rPr>
-        <w:t>Nowcasting: using commitments to predict current disbursements</w:t>
-      </w:r>
-      <w:bookmarkEnd w:id="11"/>
-      <w:bookmarkEnd w:id="12"/>
+        <w:t>Nowcasting</w:t>
+      </w:r>
+      <w:proofErr w:type="spellEnd"/>
+      <w:r>
+        <w:rPr>
+          <w:lang w:val="en-GB"/>
+        </w:rPr>
+        <w:t>: using commitments to predict current disbursements</w:t>
+      </w:r>
+      <w:bookmarkEnd w:id="20"/>
+      <w:bookmarkEnd w:id="21"/>
     </w:p>
     <w:p>
       <w:pPr>
@@ -5467,6 +5580,7 @@
         </w:rPr>
         <w:t xml:space="preserve">disbursements based on reported commitments, captured by </w:t>
       </w:r>
+      <w:proofErr w:type="spellStart"/>
       <w:r>
         <w:rPr>
           <w:rFonts w:asciiTheme="minorHAnsi" w:hAnsiTheme="minorHAnsi" w:cstheme="minorHAnsi"/>
@@ -5481,6 +5595,7 @@
         </w:rPr>
         <w:t>_Annual_Spending</w:t>
       </w:r>
+      <w:proofErr w:type="spellEnd"/>
       <w:r>
         <w:rPr>
           <w:rFonts w:asciiTheme="minorHAnsi" w:hAnsiTheme="minorHAnsi" w:cstheme="minorHAnsi"/>
@@ -5504,6 +5619,7 @@
         </w:rPr>
         <w:t xml:space="preserve">Disbursement = </w:t>
       </w:r>
+      <w:proofErr w:type="spellStart"/>
       <w:r>
         <w:rPr>
           <w:rFonts w:asciiTheme="minorHAnsi" w:hAnsiTheme="minorHAnsi" w:cstheme="minorHAnsi"/>
@@ -5525,6 +5641,7 @@
         </w:rPr>
         <w:t>annual</w:t>
       </w:r>
+      <w:proofErr w:type="spellEnd"/>
       <w:r>
         <w:rPr>
           <w:rFonts w:asciiTheme="minorHAnsi" w:hAnsiTheme="minorHAnsi" w:cstheme="minorHAnsi"/>
@@ -5583,6 +5700,7 @@
         </w:rPr>
         <w:t xml:space="preserve">Where </w:t>
       </w:r>
+      <w:proofErr w:type="spellStart"/>
       <w:r>
         <w:rPr>
           <w:rFonts w:asciiTheme="minorHAnsi" w:hAnsiTheme="minorHAnsi" w:cstheme="minorHAnsi"/>
@@ -5623,13 +5741,21 @@
           <w:rFonts w:asciiTheme="minorHAnsi" w:hAnsiTheme="minorHAnsi" w:cstheme="minorHAnsi"/>
           <w:i/>
         </w:rPr>
-        <w:t xml:space="preserve">pending = </w:t>
-      </w:r>
+        <w:t>pending</w:t>
+      </w:r>
+      <w:proofErr w:type="spellEnd"/>
       <w:r>
         <w:rPr>
           <w:rFonts w:asciiTheme="minorHAnsi" w:hAnsiTheme="minorHAnsi" w:cstheme="minorHAnsi"/>
           <w:i/>
         </w:rPr>
+        <w:t xml:space="preserve"> = </w:t>
+      </w:r>
+      <w:r>
+        <w:rPr>
+          <w:rFonts w:asciiTheme="minorHAnsi" w:hAnsiTheme="minorHAnsi" w:cstheme="minorHAnsi"/>
+          <w:i/>
+        </w:rPr>
         <w:t xml:space="preserve">Total Project </w:t>
       </w:r>
       <w:r>
@@ -5653,6 +5779,7 @@
         </w:rPr>
         <w:t>/</w:t>
       </w:r>
+      <w:proofErr w:type="spellStart"/>
       <w:r>
         <w:rPr>
           <w:rFonts w:asciiTheme="minorHAnsi" w:hAnsiTheme="minorHAnsi" w:cstheme="minorHAnsi"/>
@@ -5660,6 +5787,7 @@
         </w:rPr>
         <w:t>number_of_years</w:t>
       </w:r>
+      <w:proofErr w:type="spellEnd"/>
     </w:p>
     <w:p>
       <w:pPr>
@@ -5669,12 +5797,21 @@
           <w:rFonts w:asciiTheme="minorHAnsi" w:hAnsiTheme="minorHAnsi" w:cstheme="minorHAnsi"/>
         </w:rPr>
       </w:pPr>
+      <w:proofErr w:type="gramStart"/>
       <w:r>
         <w:rPr>
           <w:rFonts w:asciiTheme="minorHAnsi" w:hAnsiTheme="minorHAnsi" w:cstheme="minorHAnsi"/>
           <w:i/>
         </w:rPr>
-        <w:t xml:space="preserve">k </w:t>
+        <w:t>k</w:t>
+      </w:r>
+      <w:proofErr w:type="gramEnd"/>
+      <w:r>
+        <w:rPr>
+          <w:rFonts w:asciiTheme="minorHAnsi" w:hAnsiTheme="minorHAnsi" w:cstheme="minorHAnsi"/>
+          <w:i/>
+        </w:rPr>
+        <w:t xml:space="preserve"> </w:t>
       </w:r>
       <w:r>
         <w:rPr>
@@ -5770,14 +5907,7 @@
         <w:rPr>
           <w:rFonts w:asciiTheme="minorHAnsi" w:hAnsiTheme="minorHAnsi" w:cstheme="minorHAnsi"/>
         </w:rPr>
-        <w:t xml:space="preserve"> is calculated based on the assumption that commitment without a detailed </w:t>
-      </w:r>
-      <w:r>
-        <w:rPr>
-          <w:rFonts w:asciiTheme="minorHAnsi" w:hAnsiTheme="minorHAnsi" w:cstheme="minorHAnsi"/>
-        </w:rPr>
-        <w:lastRenderedPageBreak/>
-        <w:t xml:space="preserve">plan for disbursement will be distributed </w:t>
+        <w:t xml:space="preserve"> is calculated based on the assumption that commitment without a detailed plan for disbursement will be distributed </w:t>
       </w:r>
       <w:r>
         <w:rPr>
@@ -5802,14 +5932,27 @@
       <w:r>
         <w:t xml:space="preserve">Table </w:t>
       </w:r>
-      <w:fldSimple w:instr=" SEQ Table \* ARABIC ">
-        <w:r>
-          <w:rPr>
-            <w:noProof/>
-          </w:rPr>
-          <w:t>1</w:t>
-        </w:r>
-      </w:fldSimple>
+      <w:r>
+        <w:fldChar w:fldCharType="begin"/>
+      </w:r>
+      <w:r>
+        <w:instrText xml:space="preserve"> SEQ Table \* ARABIC </w:instrText>
+      </w:r>
+      <w:r>
+        <w:fldChar w:fldCharType="separate"/>
+      </w:r>
+      <w:r>
+        <w:rPr>
+          <w:noProof/>
+        </w:rPr>
+        <w:t>1</w:t>
+      </w:r>
+      <w:r>
+        <w:rPr>
+          <w:noProof/>
+        </w:rPr>
+        <w:fldChar w:fldCharType="end"/>
+      </w:r>
       <w:r>
         <w:t>. Regression table from the analysis</w:t>
       </w:r>
@@ -5982,12 +6125,21 @@
                 <w:lang w:eastAsia="zh-CN"/>
               </w:rPr>
             </w:pPr>
+            <w:proofErr w:type="spellStart"/>
             <w:r>
               <w:rPr>
                 <w:color w:val="000000"/>
                 <w:lang w:eastAsia="zh-CN"/>
               </w:rPr>
-              <w:t>Pr(&gt;|t|) </w:t>
+              <w:t>Pr</w:t>
+            </w:r>
+            <w:proofErr w:type="spellEnd"/>
+            <w:r>
+              <w:rPr>
+                <w:color w:val="000000"/>
+                <w:lang w:eastAsia="zh-CN"/>
+              </w:rPr>
+              <w:t>(&gt;|t|) </w:t>
             </w:r>
           </w:p>
         </w:tc>
@@ -6189,6 +6341,7 @@
                 <w:lang w:eastAsia="zh-CN"/>
               </w:rPr>
             </w:pPr>
+            <w:proofErr w:type="spellStart"/>
             <w:r>
               <w:rPr>
                 <w:i/>
@@ -6197,6 +6350,7 @@
               </w:rPr>
               <w:t>Average_annual_spending</w:t>
             </w:r>
+            <w:proofErr w:type="spellEnd"/>
           </w:p>
         </w:tc>
         <w:tc>
@@ -6557,19 +6711,32 @@
       <w:pPr>
         <w:pStyle w:val="Caption"/>
       </w:pPr>
-      <w:bookmarkStart w:id="13" w:name="_Ref57741170"/>
+      <w:bookmarkStart w:id="22" w:name="_Ref57741170"/>
       <w:r>
         <w:t xml:space="preserve">Figure </w:t>
       </w:r>
-      <w:fldSimple w:instr=" SEQ Figure \* ARABIC ">
-        <w:r>
-          <w:rPr>
-            <w:noProof/>
-          </w:rPr>
-          <w:t>3</w:t>
-        </w:r>
-      </w:fldSimple>
-      <w:bookmarkEnd w:id="13"/>
+      <w:r>
+        <w:fldChar w:fldCharType="begin"/>
+      </w:r>
+      <w:r>
+        <w:instrText xml:space="preserve"> SEQ Figure \* ARABIC </w:instrText>
+      </w:r>
+      <w:r>
+        <w:fldChar w:fldCharType="separate"/>
+      </w:r>
+      <w:r>
+        <w:rPr>
+          <w:noProof/>
+        </w:rPr>
+        <w:t>3</w:t>
+      </w:r>
+      <w:r>
+        <w:rPr>
+          <w:noProof/>
+        </w:rPr>
+        <w:fldChar w:fldCharType="end"/>
+      </w:r>
+      <w:bookmarkEnd w:id="22"/>
       <w:r>
         <w:t xml:space="preserve">: Disbursements vs </w:t>
       </w:r>
@@ -6588,7 +6755,7 @@
       <w:r>
         <w:rPr>
           <w:noProof/>
-          <w:lang w:eastAsia="zh-CN"/>
+          <w:lang w:eastAsia="en-GB"/>
         </w:rPr>
         <w:drawing>
           <wp:inline distT="0" distB="0" distL="0" distR="0" wp14:anchorId="71503D74" wp14:editId="2E528773">
@@ -6650,19 +6817,32 @@
       <w:pPr>
         <w:pStyle w:val="Caption"/>
       </w:pPr>
-      <w:bookmarkStart w:id="14" w:name="_Ref57734356"/>
+      <w:bookmarkStart w:id="23" w:name="_Ref57734356"/>
       <w:r>
         <w:t xml:space="preserve">Figure </w:t>
       </w:r>
-      <w:fldSimple w:instr=" SEQ Figure \* ARABIC ">
-        <w:r>
-          <w:rPr>
-            <w:noProof/>
-          </w:rPr>
-          <w:t>4</w:t>
-        </w:r>
-      </w:fldSimple>
-      <w:bookmarkEnd w:id="14"/>
+      <w:r>
+        <w:fldChar w:fldCharType="begin"/>
+      </w:r>
+      <w:r>
+        <w:instrText xml:space="preserve"> SEQ Figure \* ARABIC </w:instrText>
+      </w:r>
+      <w:r>
+        <w:fldChar w:fldCharType="separate"/>
+      </w:r>
+      <w:r>
+        <w:rPr>
+          <w:noProof/>
+        </w:rPr>
+        <w:t>4</w:t>
+      </w:r>
+      <w:r>
+        <w:rPr>
+          <w:noProof/>
+        </w:rPr>
+        <w:fldChar w:fldCharType="end"/>
+      </w:r>
+      <w:bookmarkEnd w:id="23"/>
       <w:r>
         <w:t xml:space="preserve">: Disbursements vs Commitments in CRS reported by </w:t>
       </w:r>
@@ -6681,9 +6861,8 @@
       <w:r>
         <w:rPr>
           <w:noProof/>
-          <w:lang w:eastAsia="zh-CN"/>
-        </w:rPr>
-        <w:lastRenderedPageBreak/>
+          <w:lang w:eastAsia="en-GB"/>
+        </w:rPr>
         <w:drawing>
           <wp:inline distT="0" distB="0" distL="0" distR="0" wp14:anchorId="2F230771" wp14:editId="6DE14A85">
             <wp:extent cx="3071963" cy="2110902"/>
@@ -6749,7 +6928,21 @@
         <w:rPr>
           <w:rFonts w:asciiTheme="minorHAnsi" w:hAnsiTheme="minorHAnsi" w:cstheme="minorHAnsi"/>
         </w:rPr>
-        <w:t xml:space="preserve">Using the above method, PARIS21 was able to nowcast the funding to statistics in years </w:t>
+        <w:t xml:space="preserve">Using the above method, PARIS21 was able to </w:t>
+      </w:r>
+      <w:proofErr w:type="spellStart"/>
+      <w:r>
+        <w:rPr>
+          <w:rFonts w:asciiTheme="minorHAnsi" w:hAnsiTheme="minorHAnsi" w:cstheme="minorHAnsi"/>
+        </w:rPr>
+        <w:t>nowcast</w:t>
+      </w:r>
+      <w:proofErr w:type="spellEnd"/>
+      <w:r>
+        <w:rPr>
+          <w:rFonts w:asciiTheme="minorHAnsi" w:hAnsiTheme="minorHAnsi" w:cstheme="minorHAnsi"/>
+        </w:rPr>
+        <w:t xml:space="preserve"> the funding to statistics in years </w:t>
       </w:r>
       <w:r>
         <w:rPr>
@@ -6860,7 +7053,21 @@
         <w:rPr>
           <w:rFonts w:asciiTheme="minorHAnsi" w:hAnsiTheme="minorHAnsi" w:cstheme="minorHAnsi"/>
         </w:rPr>
-        <w:t>, the nowcast is able to provide information on aid to statistics</w:t>
+        <w:t xml:space="preserve">, the </w:t>
+      </w:r>
+      <w:proofErr w:type="spellStart"/>
+      <w:r>
+        <w:rPr>
+          <w:rFonts w:asciiTheme="minorHAnsi" w:hAnsiTheme="minorHAnsi" w:cstheme="minorHAnsi"/>
+        </w:rPr>
+        <w:t>nowcast</w:t>
+      </w:r>
+      <w:proofErr w:type="spellEnd"/>
+      <w:r>
+        <w:rPr>
+          <w:rFonts w:asciiTheme="minorHAnsi" w:hAnsiTheme="minorHAnsi" w:cstheme="minorHAnsi"/>
+        </w:rPr>
+        <w:t xml:space="preserve"> is able to provide information on aid to statistics</w:t>
       </w:r>
       <w:r>
         <w:rPr>
@@ -6960,16 +7167,16 @@
           <w:lang w:val="en-GB"/>
         </w:rPr>
       </w:pPr>
-      <w:bookmarkStart w:id="15" w:name="_Toc35918960"/>
-      <w:bookmarkStart w:id="16" w:name="_Toc59197353"/>
+      <w:bookmarkStart w:id="24" w:name="_Toc35918960"/>
+      <w:bookmarkStart w:id="25" w:name="_Toc59197353"/>
       <w:r>
         <w:rPr>
           <w:lang w:val="en-GB"/>
         </w:rPr>
         <w:t xml:space="preserve">Forecasting: </w:t>
       </w:r>
-      <w:bookmarkEnd w:id="15"/>
-      <w:bookmarkEnd w:id="16"/>
+      <w:bookmarkEnd w:id="24"/>
+      <w:bookmarkEnd w:id="25"/>
       <w:r>
         <w:rPr>
           <w:lang w:val="en-GB"/>
@@ -6998,7 +7205,21 @@
         <w:rPr>
           <w:rFonts w:asciiTheme="minorHAnsi" w:hAnsiTheme="minorHAnsi" w:cstheme="minorHAnsi"/>
         </w:rPr>
-        <w:t xml:space="preserve">disbursements and commitments used for nowcasting funding to statistics </w:t>
+        <w:t xml:space="preserve">disbursements and commitments used for </w:t>
+      </w:r>
+      <w:proofErr w:type="spellStart"/>
+      <w:r>
+        <w:rPr>
+          <w:rFonts w:asciiTheme="minorHAnsi" w:hAnsiTheme="minorHAnsi" w:cstheme="minorHAnsi"/>
+        </w:rPr>
+        <w:t>nowcasting</w:t>
+      </w:r>
+      <w:proofErr w:type="spellEnd"/>
+      <w:r>
+        <w:rPr>
+          <w:rFonts w:asciiTheme="minorHAnsi" w:hAnsiTheme="minorHAnsi" w:cstheme="minorHAnsi"/>
+        </w:rPr>
+        <w:t xml:space="preserve"> funding to statistics </w:t>
       </w:r>
       <w:r>
         <w:rPr>
@@ -7126,14 +7347,7 @@
         <w:rPr>
           <w:rFonts w:asciiTheme="minorHAnsi" w:hAnsiTheme="minorHAnsi" w:cstheme="minorHAnsi"/>
         </w:rPr>
-        <w:t xml:space="preserve">These projects are </w:t>
-      </w:r>
-      <w:r>
-        <w:rPr>
-          <w:rFonts w:asciiTheme="minorHAnsi" w:hAnsiTheme="minorHAnsi" w:cstheme="minorHAnsi"/>
-        </w:rPr>
-        <w:lastRenderedPageBreak/>
-        <w:t xml:space="preserve">generally stable and </w:t>
+        <w:t xml:space="preserve">These projects are generally stable and </w:t>
       </w:r>
       <w:r>
         <w:rPr>
@@ -7581,7 +7795,21 @@
         <w:rPr>
           <w:rFonts w:asciiTheme="minorHAnsi" w:hAnsiTheme="minorHAnsi" w:cstheme="minorHAnsi"/>
         </w:rPr>
-        <w:t xml:space="preserve">The predictability of both nowcast and forecast </w:t>
+        <w:t xml:space="preserve">The predictability of both </w:t>
+      </w:r>
+      <w:proofErr w:type="spellStart"/>
+      <w:r>
+        <w:rPr>
+          <w:rFonts w:asciiTheme="minorHAnsi" w:hAnsiTheme="minorHAnsi" w:cstheme="minorHAnsi"/>
+        </w:rPr>
+        <w:t>nowcast</w:t>
+      </w:r>
+      <w:proofErr w:type="spellEnd"/>
+      <w:r>
+        <w:rPr>
+          <w:rFonts w:asciiTheme="minorHAnsi" w:hAnsiTheme="minorHAnsi" w:cstheme="minorHAnsi"/>
+        </w:rPr>
+        <w:t xml:space="preserve"> and forecast </w:t>
       </w:r>
       <w:r>
         <w:rPr>
@@ -7754,12 +7982,11 @@
           <w:lang w:val="en-GB"/>
         </w:rPr>
       </w:pPr>
-      <w:bookmarkStart w:id="17" w:name="_Toc59197354"/>
+      <w:bookmarkStart w:id="27" w:name="_Toc59197354"/>
       <w:r>
         <w:rPr>
           <w:lang w:val="en-GB"/>
         </w:rPr>
-        <w:lastRenderedPageBreak/>
         <w:t>Expand</w:t>
       </w:r>
       <w:r>
@@ -7774,7 +8001,7 @@
         </w:rPr>
         <w:t xml:space="preserve"> the PRESS database</w:t>
       </w:r>
-      <w:bookmarkEnd w:id="17"/>
+      <w:bookmarkEnd w:id="27"/>
     </w:p>
     <w:p>
       <w:pPr>
@@ -7787,16 +8014,16 @@
           <w:lang w:val="en-GB"/>
         </w:rPr>
       </w:pPr>
-      <w:bookmarkStart w:id="18" w:name="_Toc35918962"/>
-      <w:bookmarkStart w:id="19" w:name="_Toc59197355"/>
+      <w:bookmarkStart w:id="28" w:name="_Toc35918962"/>
+      <w:bookmarkStart w:id="29" w:name="_Toc59197355"/>
       <w:r>
         <w:rPr>
           <w:lang w:val="en-GB"/>
         </w:rPr>
         <w:t>Exploring alternative data sources for aid flows on statistics</w:t>
       </w:r>
-      <w:bookmarkEnd w:id="18"/>
-      <w:bookmarkEnd w:id="19"/>
+      <w:bookmarkEnd w:id="28"/>
+      <w:bookmarkEnd w:id="29"/>
       <w:r>
         <w:rPr>
           <w:lang w:val="en-GB"/>
@@ -7813,7 +8040,21 @@
         <w:rPr>
           <w:rFonts w:asciiTheme="minorHAnsi" w:hAnsiTheme="minorHAnsi" w:cstheme="minorHAnsi"/>
         </w:rPr>
-        <w:t xml:space="preserve">Apart from nowcasting and forecasting disbursements to statistics from </w:t>
+        <w:t xml:space="preserve">Apart from </w:t>
+      </w:r>
+      <w:proofErr w:type="spellStart"/>
+      <w:r>
+        <w:rPr>
+          <w:rFonts w:asciiTheme="minorHAnsi" w:hAnsiTheme="minorHAnsi" w:cstheme="minorHAnsi"/>
+        </w:rPr>
+        <w:t>nowcasting</w:t>
+      </w:r>
+      <w:proofErr w:type="spellEnd"/>
+      <w:r>
+        <w:rPr>
+          <w:rFonts w:asciiTheme="minorHAnsi" w:hAnsiTheme="minorHAnsi" w:cstheme="minorHAnsi"/>
+        </w:rPr>
+        <w:t xml:space="preserve"> and forecasting disbursements to statistics from </w:t>
       </w:r>
       <w:r>
         <w:rPr>
@@ -7912,9 +8153,9 @@
           <w:lang w:val="en-GB"/>
         </w:rPr>
       </w:pPr>
-      <w:bookmarkStart w:id="20" w:name="_Toc35918963"/>
-      <w:bookmarkStart w:id="21" w:name="_Toc34388827"/>
-      <w:bookmarkStart w:id="22" w:name="_Toc59197356"/>
+      <w:bookmarkStart w:id="30" w:name="_Toc35918963"/>
+      <w:bookmarkStart w:id="31" w:name="_Toc34388827"/>
+      <w:bookmarkStart w:id="32" w:name="_Toc59197356"/>
       <w:r>
         <w:rPr>
           <w:rStyle w:val="Heading2Char"/>
@@ -7927,9 +8168,9 @@
         </w:rPr>
         <w:t>The International Aid Transparency Initiative (IATI)</w:t>
       </w:r>
-      <w:bookmarkEnd w:id="20"/>
-      <w:bookmarkEnd w:id="21"/>
-      <w:bookmarkEnd w:id="22"/>
+      <w:bookmarkEnd w:id="30"/>
+      <w:bookmarkEnd w:id="31"/>
+      <w:bookmarkEnd w:id="32"/>
     </w:p>
     <w:p>
       <w:pPr>
@@ -7943,7 +8184,21 @@
         <w:rPr>
           <w:rFonts w:asciiTheme="minorHAnsi" w:hAnsiTheme="minorHAnsi" w:cstheme="minorHAnsi"/>
         </w:rPr>
-        <w:t>The IATI datastore is the largest alternative database outside of OECD-DAC data</w:t>
+        <w:t xml:space="preserve">The IATI </w:t>
+      </w:r>
+      <w:proofErr w:type="spellStart"/>
+      <w:r>
+        <w:rPr>
+          <w:rFonts w:asciiTheme="minorHAnsi" w:hAnsiTheme="minorHAnsi" w:cstheme="minorHAnsi"/>
+        </w:rPr>
+        <w:t>datastore</w:t>
+      </w:r>
+      <w:proofErr w:type="spellEnd"/>
+      <w:r>
+        <w:rPr>
+          <w:rFonts w:asciiTheme="minorHAnsi" w:hAnsiTheme="minorHAnsi" w:cstheme="minorHAnsi"/>
+        </w:rPr>
+        <w:t xml:space="preserve"> is the largest alternative database outside of OECD-DAC data</w:t>
       </w:r>
       <w:r>
         <w:rPr>
@@ -8036,9 +8291,9 @@
           <w:lang w:val="en-GB"/>
         </w:rPr>
       </w:pPr>
-      <w:bookmarkStart w:id="23" w:name="_Toc35918964"/>
-      <w:bookmarkStart w:id="24" w:name="_Toc34388828"/>
-      <w:bookmarkStart w:id="25" w:name="_Toc59197357"/>
+      <w:bookmarkStart w:id="33" w:name="_Toc35918964"/>
+      <w:bookmarkStart w:id="34" w:name="_Toc34388828"/>
+      <w:bookmarkStart w:id="35" w:name="_Toc59197357"/>
       <w:r>
         <w:rPr>
           <w:rStyle w:val="Heading2Char"/>
@@ -8051,9 +8306,9 @@
         </w:rPr>
         <w:t>Donors’ transparency portals</w:t>
       </w:r>
-      <w:bookmarkEnd w:id="23"/>
-      <w:bookmarkEnd w:id="24"/>
-      <w:bookmarkEnd w:id="25"/>
+      <w:bookmarkEnd w:id="33"/>
+      <w:bookmarkEnd w:id="34"/>
+      <w:bookmarkEnd w:id="35"/>
     </w:p>
     <w:p>
       <w:pPr>
@@ -8252,9 +8507,9 @@
           <w:lang w:val="en-GB"/>
         </w:rPr>
       </w:pPr>
-      <w:bookmarkStart w:id="26" w:name="_Toc35918965"/>
-      <w:bookmarkStart w:id="27" w:name="_Toc34388829"/>
-      <w:bookmarkStart w:id="28" w:name="_Toc59197358"/>
+      <w:bookmarkStart w:id="36" w:name="_Toc35918965"/>
+      <w:bookmarkStart w:id="37" w:name="_Toc34388829"/>
+      <w:bookmarkStart w:id="38" w:name="_Toc59197358"/>
       <w:r>
         <w:rPr>
           <w:rStyle w:val="Heading2Char"/>
@@ -8291,9 +8546,9 @@
         </w:rPr>
         <w:t xml:space="preserve"> reporting to the PRESS survey</w:t>
       </w:r>
-      <w:bookmarkEnd w:id="26"/>
-      <w:bookmarkEnd w:id="27"/>
-      <w:bookmarkEnd w:id="28"/>
+      <w:bookmarkEnd w:id="36"/>
+      <w:bookmarkEnd w:id="37"/>
+      <w:bookmarkEnd w:id="38"/>
     </w:p>
     <w:p>
       <w:pPr>
@@ -8420,14 +8675,7 @@
         <w:rPr>
           <w:rFonts w:asciiTheme="minorHAnsi" w:hAnsiTheme="minorHAnsi" w:cstheme="minorHAnsi"/>
         </w:rPr>
-        <w:t xml:space="preserve"> and cancel future </w:t>
-      </w:r>
-      <w:r>
-        <w:rPr>
-          <w:rFonts w:asciiTheme="minorHAnsi" w:hAnsiTheme="minorHAnsi" w:cstheme="minorHAnsi"/>
-        </w:rPr>
-        <w:lastRenderedPageBreak/>
-        <w:t xml:space="preserve">projects in the next round of reporting. However, </w:t>
+        <w:t xml:space="preserve"> and cancel future projects in the next round of reporting. However, </w:t>
       </w:r>
       <w:r>
         <w:rPr>
@@ -8583,7 +8831,21 @@
         <w:rPr>
           <w:rFonts w:asciiTheme="minorHAnsi" w:hAnsiTheme="minorHAnsi" w:cstheme="minorHAnsi"/>
         </w:rPr>
-        <w:t xml:space="preserve">useful for nowcasting funding. </w:t>
+        <w:t xml:space="preserve">useful for </w:t>
+      </w:r>
+      <w:proofErr w:type="spellStart"/>
+      <w:r>
+        <w:rPr>
+          <w:rFonts w:asciiTheme="minorHAnsi" w:hAnsiTheme="minorHAnsi" w:cstheme="minorHAnsi"/>
+        </w:rPr>
+        <w:t>nowcasting</w:t>
+      </w:r>
+      <w:proofErr w:type="spellEnd"/>
+      <w:r>
+        <w:rPr>
+          <w:rFonts w:asciiTheme="minorHAnsi" w:hAnsiTheme="minorHAnsi" w:cstheme="minorHAnsi"/>
+        </w:rPr>
+        <w:t xml:space="preserve"> funding. </w:t>
       </w:r>
     </w:p>
     <w:p>
@@ -8701,19 +8963,32 @@
         <w:pStyle w:val="Caption"/>
         <w:keepNext/>
       </w:pPr>
-      <w:bookmarkStart w:id="29" w:name="_Ref57745580"/>
+      <w:bookmarkStart w:id="39" w:name="_Ref57745580"/>
       <w:r>
         <w:t xml:space="preserve">Table </w:t>
       </w:r>
-      <w:fldSimple w:instr=" SEQ Table \* ARABIC ">
-        <w:r>
-          <w:rPr>
-            <w:noProof/>
-          </w:rPr>
-          <w:t>2</w:t>
-        </w:r>
-      </w:fldSimple>
-      <w:bookmarkEnd w:id="29"/>
+      <w:r>
+        <w:fldChar w:fldCharType="begin"/>
+      </w:r>
+      <w:r>
+        <w:instrText xml:space="preserve"> SEQ Table \* ARABIC </w:instrText>
+      </w:r>
+      <w:r>
+        <w:fldChar w:fldCharType="separate"/>
+      </w:r>
+      <w:r>
+        <w:rPr>
+          <w:noProof/>
+        </w:rPr>
+        <w:t>2</w:t>
+      </w:r>
+      <w:r>
+        <w:rPr>
+          <w:noProof/>
+        </w:rPr>
+        <w:fldChar w:fldCharType="end"/>
+      </w:r>
+      <w:bookmarkEnd w:id="39"/>
       <w:r>
         <w:t>: Co</w:t>
       </w:r>
@@ -8815,6 +9090,7 @@
                 <w:lang w:val="en-GB"/>
               </w:rPr>
             </w:pPr>
+            <w:proofErr w:type="spellStart"/>
             <w:r>
               <w:rPr>
                 <w:rFonts w:cs="Arial"/>
@@ -8824,6 +9100,7 @@
               </w:rPr>
               <w:t>Advantages</w:t>
             </w:r>
+            <w:proofErr w:type="spellEnd"/>
           </w:p>
         </w:tc>
         <w:tc>
@@ -8844,6 +9121,7 @@
                 <w:lang w:val="en-GB"/>
               </w:rPr>
             </w:pPr>
+            <w:proofErr w:type="spellStart"/>
             <w:r>
               <w:rPr>
                 <w:rFonts w:cs="Arial"/>
@@ -8853,6 +9131,7 @@
               </w:rPr>
               <w:t>Disadvantages</w:t>
             </w:r>
+            <w:proofErr w:type="spellEnd"/>
           </w:p>
         </w:tc>
       </w:tr>
@@ -8887,12 +9166,21 @@
                 <w:lang w:val="en-GB"/>
               </w:rPr>
             </w:pPr>
+            <w:proofErr w:type="spellStart"/>
             <w:r>
               <w:rPr>
                 <w:sz w:val="20"/>
                 <w:szCs w:val="20"/>
               </w:rPr>
-              <w:t>Conventional data source</w:t>
+              <w:t>Conventional</w:t>
+            </w:r>
+            <w:proofErr w:type="spellEnd"/>
+            <w:r>
+              <w:rPr>
+                <w:sz w:val="20"/>
+                <w:szCs w:val="20"/>
+              </w:rPr>
+              <w:t xml:space="preserve"> data source</w:t>
             </w:r>
           </w:p>
         </w:tc>
@@ -8963,7 +9251,27 @@
                 <w:sz w:val="20"/>
                 <w:szCs w:val="20"/>
               </w:rPr>
-              <w:t>More than 2.5 million</w:t>
+              <w:t xml:space="preserve">More </w:t>
+            </w:r>
+            <w:proofErr w:type="spellStart"/>
+            <w:r>
+              <w:rPr>
+                <w:rFonts w:cs="Arial"/>
+                <w:color w:val="000000"/>
+                <w:sz w:val="20"/>
+                <w:szCs w:val="20"/>
+              </w:rPr>
+              <w:t>than</w:t>
+            </w:r>
+            <w:proofErr w:type="spellEnd"/>
+            <w:r>
+              <w:rPr>
+                <w:rFonts w:cs="Arial"/>
+                <w:color w:val="000000"/>
+                <w:sz w:val="20"/>
+                <w:szCs w:val="20"/>
+              </w:rPr>
+              <w:t xml:space="preserve"> 2.5 million</w:t>
             </w:r>
           </w:p>
         </w:tc>
@@ -9132,8 +9440,17 @@
                 <w:sz w:val="20"/>
                 <w:szCs w:val="20"/>
               </w:rPr>
-              <w:t>12-month lag</w:t>
-            </w:r>
+              <w:t xml:space="preserve">12-month </w:t>
+            </w:r>
+            <w:proofErr w:type="spellStart"/>
+            <w:r>
+              <w:rPr>
+                <w:sz w:val="20"/>
+                <w:szCs w:val="20"/>
+              </w:rPr>
+              <w:t>lag</w:t>
+            </w:r>
+            <w:proofErr w:type="spellEnd"/>
           </w:p>
           <w:p>
             <w:pPr>
@@ -9252,8 +9569,19 @@
                 <w:sz w:val="20"/>
                 <w:szCs w:val="20"/>
               </w:rPr>
-              <w:t>PRESS survey</w:t>
-            </w:r>
+              <w:t xml:space="preserve">PRESS </w:t>
+            </w:r>
+            <w:proofErr w:type="spellStart"/>
+            <w:r>
+              <w:rPr>
+                <w:rFonts w:cs="Arial"/>
+                <w:color w:val="000000"/>
+                <w:sz w:val="20"/>
+                <w:szCs w:val="20"/>
+              </w:rPr>
+              <w:t>survey</w:t>
+            </w:r>
+            <w:proofErr w:type="spellEnd"/>
           </w:p>
         </w:tc>
         <w:tc>
@@ -9520,7 +9848,27 @@
                 <w:sz w:val="20"/>
                 <w:szCs w:val="20"/>
               </w:rPr>
-              <w:t>More than 500</w:t>
+              <w:t xml:space="preserve">More </w:t>
+            </w:r>
+            <w:proofErr w:type="spellStart"/>
+            <w:r>
+              <w:rPr>
+                <w:rFonts w:cs="Arial"/>
+                <w:color w:val="000000"/>
+                <w:sz w:val="20"/>
+                <w:szCs w:val="20"/>
+              </w:rPr>
+              <w:t>than</w:t>
+            </w:r>
+            <w:proofErr w:type="spellEnd"/>
+            <w:r>
+              <w:rPr>
+                <w:rFonts w:cs="Arial"/>
+                <w:color w:val="000000"/>
+                <w:sz w:val="20"/>
+                <w:szCs w:val="20"/>
+              </w:rPr>
+              <w:t xml:space="preserve"> 500</w:t>
             </w:r>
             <w:r>
               <w:rPr>
@@ -9745,6 +10093,7 @@
                 <w:lang w:val="en-GB"/>
               </w:rPr>
             </w:pPr>
+            <w:proofErr w:type="spellStart"/>
             <w:r>
               <w:rPr>
                 <w:rFonts w:cs="Arial"/>
@@ -9752,7 +10101,37 @@
                 <w:sz w:val="20"/>
                 <w:szCs w:val="20"/>
               </w:rPr>
-              <w:t>Lack of quality assurance</w:t>
+              <w:t>Lack</w:t>
+            </w:r>
+            <w:proofErr w:type="spellEnd"/>
+            <w:r>
+              <w:rPr>
+                <w:rFonts w:cs="Arial"/>
+                <w:color w:val="000000"/>
+                <w:sz w:val="20"/>
+                <w:szCs w:val="20"/>
+              </w:rPr>
+              <w:t xml:space="preserve"> of </w:t>
+            </w:r>
+            <w:proofErr w:type="spellStart"/>
+            <w:r>
+              <w:rPr>
+                <w:rFonts w:cs="Arial"/>
+                <w:color w:val="000000"/>
+                <w:sz w:val="20"/>
+                <w:szCs w:val="20"/>
+              </w:rPr>
+              <w:t>quality</w:t>
+            </w:r>
+            <w:proofErr w:type="spellEnd"/>
+            <w:r>
+              <w:rPr>
+                <w:rFonts w:cs="Arial"/>
+                <w:color w:val="000000"/>
+                <w:sz w:val="20"/>
+                <w:szCs w:val="20"/>
+              </w:rPr>
+              <w:t xml:space="preserve"> assurance</w:t>
             </w:r>
           </w:p>
           <w:p>
@@ -9771,6 +10150,7 @@
                 <w:lang w:val="en-GB"/>
               </w:rPr>
             </w:pPr>
+            <w:proofErr w:type="spellStart"/>
             <w:r>
               <w:rPr>
                 <w:rFonts w:cs="Arial"/>
@@ -9778,7 +10158,17 @@
                 <w:sz w:val="20"/>
                 <w:szCs w:val="20"/>
               </w:rPr>
-              <w:t>Incomplete portfolio</w:t>
+              <w:t>Incomplete</w:t>
+            </w:r>
+            <w:proofErr w:type="spellEnd"/>
+            <w:r>
+              <w:rPr>
+                <w:rFonts w:cs="Arial"/>
+                <w:color w:val="000000"/>
+                <w:sz w:val="20"/>
+                <w:szCs w:val="20"/>
+              </w:rPr>
+              <w:t xml:space="preserve"> portfolio</w:t>
             </w:r>
           </w:p>
         </w:tc>
@@ -9809,6 +10199,7 @@
                 <w:lang w:val="en-GB"/>
               </w:rPr>
             </w:pPr>
+            <w:proofErr w:type="spellStart"/>
             <w:r>
               <w:rPr>
                 <w:rFonts w:cs="Arial"/>
@@ -9816,7 +10207,57 @@
                 <w:sz w:val="20"/>
                 <w:szCs w:val="20"/>
               </w:rPr>
-              <w:t xml:space="preserve">Donor transparency portals </w:t>
+              <w:t>Donor</w:t>
+            </w:r>
+            <w:proofErr w:type="spellEnd"/>
+            <w:r>
+              <w:rPr>
+                <w:rFonts w:cs="Arial"/>
+                <w:color w:val="000000"/>
+                <w:sz w:val="20"/>
+                <w:szCs w:val="20"/>
+              </w:rPr>
+              <w:t xml:space="preserve"> </w:t>
+            </w:r>
+            <w:proofErr w:type="spellStart"/>
+            <w:r>
+              <w:rPr>
+                <w:rFonts w:cs="Arial"/>
+                <w:color w:val="000000"/>
+                <w:sz w:val="20"/>
+                <w:szCs w:val="20"/>
+              </w:rPr>
+              <w:t>transparency</w:t>
+            </w:r>
+            <w:proofErr w:type="spellEnd"/>
+            <w:r>
+              <w:rPr>
+                <w:rFonts w:cs="Arial"/>
+                <w:color w:val="000000"/>
+                <w:sz w:val="20"/>
+                <w:szCs w:val="20"/>
+              </w:rPr>
+              <w:t xml:space="preserve"> </w:t>
+            </w:r>
+            <w:proofErr w:type="spellStart"/>
+            <w:r>
+              <w:rPr>
+                <w:rFonts w:cs="Arial"/>
+                <w:color w:val="000000"/>
+                <w:sz w:val="20"/>
+                <w:szCs w:val="20"/>
+              </w:rPr>
+              <w:t>portals</w:t>
+            </w:r>
+            <w:proofErr w:type="spellEnd"/>
+            <w:r>
+              <w:rPr>
+                <w:rFonts w:cs="Arial"/>
+                <w:color w:val="000000"/>
+                <w:sz w:val="20"/>
+                <w:szCs w:val="20"/>
+              </w:rPr>
+              <w:t xml:space="preserve"> </w:t>
             </w:r>
           </w:p>
         </w:tc>
@@ -9899,7 +10340,47 @@
                 <w:sz w:val="20"/>
                 <w:szCs w:val="20"/>
               </w:rPr>
-              <w:t>Full coverage of donors’ portfolios</w:t>
+              <w:t xml:space="preserve">Full </w:t>
+            </w:r>
+            <w:proofErr w:type="spellStart"/>
+            <w:r>
+              <w:rPr>
+                <w:rFonts w:cs="Arial"/>
+                <w:color w:val="000000"/>
+                <w:sz w:val="20"/>
+                <w:szCs w:val="20"/>
+              </w:rPr>
+              <w:t>coverage</w:t>
+            </w:r>
+            <w:proofErr w:type="spellEnd"/>
+            <w:r>
+              <w:rPr>
+                <w:rFonts w:cs="Arial"/>
+                <w:color w:val="000000"/>
+                <w:sz w:val="20"/>
+                <w:szCs w:val="20"/>
+              </w:rPr>
+              <w:t xml:space="preserve"> of </w:t>
+            </w:r>
+            <w:proofErr w:type="spellStart"/>
+            <w:r>
+              <w:rPr>
+                <w:rFonts w:cs="Arial"/>
+                <w:color w:val="000000"/>
+                <w:sz w:val="20"/>
+                <w:szCs w:val="20"/>
+              </w:rPr>
+              <w:t>donors</w:t>
+            </w:r>
+            <w:proofErr w:type="spellEnd"/>
+            <w:r>
+              <w:rPr>
+                <w:rFonts w:cs="Arial"/>
+                <w:color w:val="000000"/>
+                <w:sz w:val="20"/>
+                <w:szCs w:val="20"/>
+              </w:rPr>
+              <w:t>’ portfolios</w:t>
             </w:r>
           </w:p>
           <w:p>
@@ -9918,6 +10399,7 @@
                 <w:lang w:val="en-GB"/>
               </w:rPr>
             </w:pPr>
+            <w:proofErr w:type="spellStart"/>
             <w:r>
               <w:rPr>
                 <w:rFonts w:cs="Arial"/>
@@ -9943,8 +10425,29 @@
                 <w:sz w:val="20"/>
                 <w:szCs w:val="20"/>
               </w:rPr>
-              <w:t>maintained and updated</w:t>
-            </w:r>
+              <w:t>maintained</w:t>
+            </w:r>
+            <w:proofErr w:type="spellEnd"/>
+            <w:r>
+              <w:rPr>
+                <w:rFonts w:cs="Arial"/>
+                <w:color w:val="000000"/>
+                <w:sz w:val="20"/>
+                <w:szCs w:val="20"/>
+              </w:rPr>
+              <w:t xml:space="preserve"> and </w:t>
+            </w:r>
+            <w:proofErr w:type="spellStart"/>
+            <w:r>
+              <w:rPr>
+                <w:rFonts w:cs="Arial"/>
+                <w:color w:val="000000"/>
+                <w:sz w:val="20"/>
+                <w:szCs w:val="20"/>
+              </w:rPr>
+              <w:t>updated</w:t>
+            </w:r>
+            <w:proofErr w:type="spellEnd"/>
           </w:p>
         </w:tc>
         <w:tc>
@@ -10025,10 +10528,10 @@
         <w:spacing w:line="276" w:lineRule="auto"/>
         <w:jc w:val="both"/>
       </w:pPr>
-      <w:bookmarkStart w:id="30" w:name="_Supply:_what_is"/>
-      <w:bookmarkStart w:id="31" w:name="_Results"/>
-      <w:bookmarkEnd w:id="30"/>
-      <w:bookmarkEnd w:id="31"/>
+      <w:bookmarkStart w:id="40" w:name="_Supply:_what_is"/>
+      <w:bookmarkStart w:id="41" w:name="_Results"/>
+      <w:bookmarkEnd w:id="40"/>
+      <w:bookmarkEnd w:id="41"/>
     </w:p>
     <w:p>
       <w:pPr>
@@ -10044,14 +10547,14 @@
       <w:r>
         <w:rPr>
           <w:noProof/>
-          <w:lang w:eastAsia="zh-CN"/>
+          <w:lang w:eastAsia="en-GB"/>
         </w:rPr>
         <mc:AlternateContent>
           <mc:Choice Requires="wps">
             <w:drawing>
-              <wp:inline distT="0" distB="0" distL="0" distR="0" wp14:anchorId="76F4D3AA" wp14:editId="1FFEC9C2">
-                <wp:extent cx="5828306" cy="5755341"/>
-                <wp:effectExtent l="0" t="0" r="20320" b="17145"/>
+              <wp:inline distT="0" distB="0" distL="0" distR="0" wp14:anchorId="76F4D3AA" wp14:editId="6A9D92CC">
+                <wp:extent cx="5828306" cy="6093725"/>
+                <wp:effectExtent l="0" t="0" r="20320" b="21590"/>
                 <wp:docPr id="7" name="Text Box 7"/>
                 <wp:cNvGraphicFramePr/>
                 <a:graphic xmlns:a="http://schemas.openxmlformats.org/drawingml/2006/main">
@@ -10061,7 +10564,7 @@
                       <wps:spPr>
                         <a:xfrm>
                           <a:off x="0" y="0"/>
-                          <a:ext cx="5828306" cy="5755341"/>
+                          <a:ext cx="5828306" cy="6093725"/>
                         </a:xfrm>
                         <a:prstGeom prst="rect">
                           <a:avLst/>
@@ -10081,19 +10584,32 @@
                             <w:pPr>
                               <w:pStyle w:val="Caption"/>
                             </w:pPr>
-                            <w:bookmarkStart w:id="32" w:name="_Ref57745646"/>
+                            <w:bookmarkStart w:id="42" w:name="_Ref57745646"/>
                             <w:r>
                               <w:t xml:space="preserve">Box </w:t>
                             </w:r>
-                            <w:fldSimple w:instr=" SEQ Box \* ARABIC ">
-                              <w:r>
-                                <w:rPr>
-                                  <w:noProof/>
-                                </w:rPr>
-                                <w:t>2</w:t>
-                              </w:r>
-                            </w:fldSimple>
-                            <w:bookmarkEnd w:id="32"/>
+                            <w:r>
+                              <w:fldChar w:fldCharType="begin"/>
+                            </w:r>
+                            <w:r>
+                              <w:instrText xml:space="preserve"> SEQ Box \* ARABIC </w:instrText>
+                            </w:r>
+                            <w:r>
+                              <w:fldChar w:fldCharType="separate"/>
+                            </w:r>
+                            <w:r>
+                              <w:rPr>
+                                <w:noProof/>
+                              </w:rPr>
+                              <w:t>2</w:t>
+                            </w:r>
+                            <w:r>
+                              <w:rPr>
+                                <w:noProof/>
+                              </w:rPr>
+                              <w:fldChar w:fldCharType="end"/>
+                            </w:r>
+                            <w:bookmarkEnd w:id="42"/>
                             <w:r>
                               <w:t>: The Eurostat’s Donor Survey</w:t>
                             </w:r>
@@ -10272,12 +10788,14 @@
                                 <w:numId w:val="13"/>
                               </w:numPr>
                             </w:pPr>
+                            <w:proofErr w:type="gramStart"/>
                             <w:r>
                               <w:t>facilitat</w:t>
                             </w:r>
                             <w:r>
                               <w:t>ing</w:t>
                             </w:r>
+                            <w:proofErr w:type="gramEnd"/>
                             <w:r>
                               <w:t xml:space="preserve"> </w:t>
                             </w:r>
@@ -10307,9 +10825,11 @@
                             <w:r>
                               <w:t>However, t</w:t>
                             </w:r>
-                            <w:r>
-                              <w:t>T</w:t>
-                            </w:r>
+                            <w:del w:id="43" w:author="RANJAN Rajiv, SDD/P21" w:date="2021-07-07T18:05:00Z">
+                              <w:r>
+                                <w:delText>T</w:delText>
+                              </w:r>
+                            </w:del>
                             <w:r>
                               <w:t xml:space="preserve">he Donor Survey dataset </w:t>
                             </w:r>
@@ -10374,26 +10894,39 @@
           </mc:Choice>
           <mc:Fallback>
             <w:pict>
-              <v:shape w14:anchorId="76F4D3AA" id="Text Box 7" o:spid="_x0000_s1027" type="#_x0000_t202" style="width:458.9pt;height:453.2pt;visibility:visible;mso-wrap-style:square;mso-left-percent:-10001;mso-top-percent:-10001;mso-position-horizontal:absolute;mso-position-horizontal-relative:char;mso-position-vertical:absolute;mso-position-vertical-relative:line;mso-left-percent:-10001;mso-top-percent:-10001;v-text-anchor:top" o:gfxdata="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" fillcolor="white [3201]" strokeweight=".5pt">
+              <v:shape w14:anchorId="76F4D3AA" id="Text Box 7" o:spid="_x0000_s1027" type="#_x0000_t202" style="width:458.9pt;height:479.8pt;visibility:visible;mso-wrap-style:square;mso-left-percent:-10001;mso-top-percent:-10001;mso-position-horizontal:absolute;mso-position-horizontal-relative:char;mso-position-vertical:absolute;mso-position-vertical-relative:line;mso-left-percent:-10001;mso-top-percent:-10001;v-text-anchor:top" o:gfxdata="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" fillcolor="white [3201]" strokeweight=".5pt">
                 <v:textbox>
                   <w:txbxContent>
                     <w:p>
                       <w:pPr>
                         <w:pStyle w:val="Caption"/>
                       </w:pPr>
-                      <w:bookmarkStart w:id="33" w:name="_Ref57745646"/>
+                      <w:bookmarkStart w:id="44" w:name="_Ref57745646"/>
                       <w:r>
                         <w:t xml:space="preserve">Box </w:t>
                       </w:r>
-                      <w:fldSimple w:instr=" SEQ Box \* ARABIC ">
-                        <w:r>
-                          <w:rPr>
-                            <w:noProof/>
-                          </w:rPr>
-                          <w:t>2</w:t>
-                        </w:r>
-                      </w:fldSimple>
-                      <w:bookmarkEnd w:id="33"/>
+                      <w:r>
+                        <w:fldChar w:fldCharType="begin"/>
+                      </w:r>
+                      <w:r>
+                        <w:instrText xml:space="preserve"> SEQ Box \* ARABIC </w:instrText>
+                      </w:r>
+                      <w:r>
+                        <w:fldChar w:fldCharType="separate"/>
+                      </w:r>
+                      <w:r>
+                        <w:rPr>
+                          <w:noProof/>
+                        </w:rPr>
+                        <w:t>2</w:t>
+                      </w:r>
+                      <w:r>
+                        <w:rPr>
+                          <w:noProof/>
+                        </w:rPr>
+                        <w:fldChar w:fldCharType="end"/>
+                      </w:r>
+                      <w:bookmarkEnd w:id="44"/>
                       <w:r>
                         <w:t>: The Eurostat’s Donor Survey</w:t>
                       </w:r>
@@ -10572,12 +11105,14 @@
                           <w:numId w:val="13"/>
                         </w:numPr>
                       </w:pPr>
+                      <w:proofErr w:type="gramStart"/>
                       <w:r>
                         <w:t>facilitat</w:t>
                       </w:r>
                       <w:r>
                         <w:t>ing</w:t>
                       </w:r>
+                      <w:proofErr w:type="gramEnd"/>
                       <w:r>
                         <w:t xml:space="preserve"> </w:t>
                       </w:r>
@@ -10607,9 +11142,11 @@
                       <w:r>
                         <w:t>However, t</w:t>
                       </w:r>
-                      <w:r>
-                        <w:t>T</w:t>
-                      </w:r>
+                      <w:del w:id="45" w:author="RANJAN Rajiv, SDD/P21" w:date="2021-07-07T18:05:00Z">
+                        <w:r>
+                          <w:delText>T</w:delText>
+                        </w:r>
+                      </w:del>
                       <w:r>
                         <w:t xml:space="preserve">he Donor Survey dataset </w:t>
                       </w:r>
@@ -10691,16 +11228,16 @@
           <w:lang w:val="en-GB"/>
         </w:rPr>
       </w:pPr>
-      <w:bookmarkStart w:id="34" w:name="_Toc35918966"/>
-      <w:bookmarkStart w:id="35" w:name="_Toc59197359"/>
+      <w:bookmarkStart w:id="46" w:name="_Toc35918966"/>
+      <w:bookmarkStart w:id="47" w:name="_Toc59197359"/>
       <w:r>
         <w:rPr>
           <w:lang w:val="en-GB"/>
         </w:rPr>
         <w:t>Addressing gaps in the alternative data sources</w:t>
       </w:r>
-      <w:bookmarkEnd w:id="34"/>
-      <w:bookmarkEnd w:id="35"/>
+      <w:bookmarkEnd w:id="46"/>
+      <w:bookmarkEnd w:id="47"/>
     </w:p>
     <w:p>
       <w:pPr>
@@ -10850,24 +11387,39 @@
         </w:rPr>
         <w:t>, the CRS uses a more “</w:t>
       </w:r>
-      <w:r>
-        <w:rPr>
-          <w:rFonts w:asciiTheme="minorHAnsi" w:hAnsiTheme="minorHAnsi" w:cstheme="minorHAnsi"/>
-        </w:rPr>
-        <w:t>centralized</w:t>
-      </w:r>
-      <w:r>
-        <w:rPr>
-          <w:rFonts w:asciiTheme="minorHAnsi" w:hAnsiTheme="minorHAnsi" w:cstheme="minorHAnsi"/>
-        </w:rPr>
-        <w:t xml:space="preserve">” reporting system for </w:t>
-      </w:r>
-      <w:r>
-        <w:rPr>
-          <w:rFonts w:asciiTheme="minorHAnsi" w:hAnsiTheme="minorHAnsi" w:cstheme="minorHAnsi"/>
-        </w:rPr>
-        <w:lastRenderedPageBreak/>
-        <w:t>each donor country</w:t>
+      <w:del w:id="48" w:author="RANJAN Rajiv, SDD/P21" w:date="2021-07-07T17:58:00Z">
+        <w:r>
+          <w:rPr>
+            <w:rFonts w:asciiTheme="minorHAnsi" w:hAnsiTheme="minorHAnsi" w:cstheme="minorHAnsi"/>
+          </w:rPr>
+          <w:delText>centralized</w:delText>
+        </w:r>
+      </w:del>
+      <w:ins w:id="49" w:author="RANJAN Rajiv, SDD/P21" w:date="2021-07-07T17:58:00Z">
+        <w:r>
+          <w:rPr>
+            <w:rFonts w:asciiTheme="minorHAnsi" w:hAnsiTheme="minorHAnsi" w:cstheme="minorHAnsi"/>
+          </w:rPr>
+          <w:t>centrali</w:t>
+        </w:r>
+        <w:r>
+          <w:rPr>
+            <w:rFonts w:asciiTheme="minorHAnsi" w:hAnsiTheme="minorHAnsi" w:cstheme="minorHAnsi"/>
+          </w:rPr>
+          <w:t>s</w:t>
+        </w:r>
+        <w:r>
+          <w:rPr>
+            <w:rFonts w:asciiTheme="minorHAnsi" w:hAnsiTheme="minorHAnsi" w:cstheme="minorHAnsi"/>
+          </w:rPr>
+          <w:t>ed</w:t>
+        </w:r>
+      </w:ins>
+      <w:r>
+        <w:rPr>
+          <w:rFonts w:asciiTheme="minorHAnsi" w:hAnsiTheme="minorHAnsi" w:cstheme="minorHAnsi"/>
+        </w:rPr>
+        <w:t>” reporting system for each donor country</w:t>
       </w:r>
       <w:r>
         <w:rPr>
@@ -11129,8 +11681,8 @@
         </w:rPr>
         <w:t xml:space="preserve">. </w:t>
       </w:r>
-      <w:bookmarkStart w:id="36" w:name="_Toc34301213"/>
-      <w:bookmarkEnd w:id="36"/>
+      <w:bookmarkStart w:id="50" w:name="_Toc34301213"/>
+      <w:bookmarkEnd w:id="50"/>
     </w:p>
     <w:p>
       <w:pPr>
@@ -11144,16 +11696,16 @@
           <w:lang w:val="en-GB"/>
         </w:rPr>
       </w:pPr>
-      <w:bookmarkStart w:id="37" w:name="_Toc35918967"/>
-      <w:bookmarkStart w:id="38" w:name="_Toc59197360"/>
+      <w:bookmarkStart w:id="51" w:name="_Toc35918967"/>
+      <w:bookmarkStart w:id="52" w:name="_Toc59197360"/>
       <w:r>
         <w:rPr>
           <w:lang w:val="en-GB"/>
         </w:rPr>
         <w:t>Linking the alternative sources: the new harmonised database</w:t>
       </w:r>
-      <w:bookmarkEnd w:id="37"/>
-      <w:bookmarkEnd w:id="38"/>
+      <w:bookmarkEnd w:id="51"/>
+      <w:bookmarkEnd w:id="52"/>
     </w:p>
     <w:p>
       <w:pPr>
@@ -11288,14 +11840,7 @@
         <w:rPr>
           <w:rFonts w:asciiTheme="minorHAnsi" w:hAnsiTheme="minorHAnsi" w:cstheme="minorHAnsi"/>
         </w:rPr>
-        <w:t xml:space="preserve"> in 18% of projects </w:t>
-      </w:r>
-      <w:r>
-        <w:rPr>
-          <w:rFonts w:asciiTheme="minorHAnsi" w:hAnsiTheme="minorHAnsi" w:cstheme="minorHAnsi"/>
-        </w:rPr>
-        <w:lastRenderedPageBreak/>
-        <w:t>reported</w:t>
+        <w:t xml:space="preserve"> in 18% of projects reported</w:t>
       </w:r>
       <w:r>
         <w:rPr>
@@ -11308,7 +11853,31 @@
         <w:rPr>
           <w:rFonts w:asciiTheme="minorHAnsi" w:hAnsiTheme="minorHAnsi" w:cstheme="minorHAnsi"/>
         </w:rPr>
-        <w:t xml:space="preserve">. In comparison, less that </w:t>
+        <w:t xml:space="preserve">. In comparison, less </w:t>
+      </w:r>
+      <w:del w:id="53" w:author="RANJAN Rajiv, SDD/P21" w:date="2021-07-07T18:05:00Z">
+        <w:r>
+          <w:rPr>
+            <w:rFonts w:asciiTheme="minorHAnsi" w:hAnsiTheme="minorHAnsi" w:cstheme="minorHAnsi"/>
+          </w:rPr>
+          <w:delText>that</w:delText>
+        </w:r>
+      </w:del>
+      <w:ins w:id="54" w:author="RANJAN Rajiv, SDD/P21" w:date="2021-07-07T18:05:00Z">
+        <w:r>
+          <w:rPr>
+            <w:rFonts w:asciiTheme="minorHAnsi" w:hAnsiTheme="minorHAnsi" w:cstheme="minorHAnsi"/>
+          </w:rPr>
+          <w:t>than</w:t>
+        </w:r>
+      </w:ins>
+      <w:bookmarkStart w:id="55" w:name="_GoBack"/>
+      <w:bookmarkEnd w:id="55"/>
+      <w:r>
+        <w:rPr>
+          <w:rFonts w:asciiTheme="minorHAnsi" w:hAnsiTheme="minorHAnsi" w:cstheme="minorHAnsi"/>
+        </w:rPr>
+        <w:t xml:space="preserve"> </w:t>
       </w:r>
       <w:r>
         <w:rPr>
@@ -11417,14 +11986,27 @@
       <w:r>
         <w:t xml:space="preserve">Figure </w:t>
       </w:r>
-      <w:fldSimple w:instr=" SEQ Figure \* ARABIC ">
-        <w:r>
-          <w:rPr>
-            <w:noProof/>
-          </w:rPr>
-          <w:t>5</w:t>
-        </w:r>
-      </w:fldSimple>
+      <w:r>
+        <w:fldChar w:fldCharType="begin"/>
+      </w:r>
+      <w:r>
+        <w:instrText xml:space="preserve"> SEQ Figure \* ARABIC </w:instrText>
+      </w:r>
+      <w:r>
+        <w:fldChar w:fldCharType="separate"/>
+      </w:r>
+      <w:r>
+        <w:rPr>
+          <w:noProof/>
+        </w:rPr>
+        <w:t>5</w:t>
+      </w:r>
+      <w:r>
+        <w:rPr>
+          <w:noProof/>
+        </w:rPr>
+        <w:fldChar w:fldCharType="end"/>
+      </w:r>
       <w:r>
         <w:t>: Comparison of PRESS and the new harmonised database for the share of projects in the final datasets, by sources of data</w:t>
       </w:r>
@@ -11445,7 +12027,7 @@
         <w:rPr>
           <w:noProof/>
           <w:color w:val="FF0000"/>
-          <w:lang w:eastAsia="zh-CN"/>
+          <w:lang w:eastAsia="en-GB"/>
         </w:rPr>
         <w:drawing>
           <wp:inline distT="0" distB="0" distL="0" distR="0" wp14:anchorId="3DC9B5A7" wp14:editId="7E4AA879">
@@ -11484,22 +12066,36 @@
           <w:lang w:val="en-GB"/>
         </w:rPr>
       </w:pPr>
-      <w:bookmarkStart w:id="39" w:name="_Toc35918968"/>
-      <w:bookmarkStart w:id="40" w:name="_Toc59197361"/>
+      <w:bookmarkStart w:id="56" w:name="_Toc35918968"/>
+      <w:bookmarkStart w:id="57" w:name="_Toc59197361"/>
       <w:r>
         <w:rPr>
           <w:lang w:val="en-GB"/>
         </w:rPr>
-        <w:t xml:space="preserve">Bringing them together – nowcasting and forecasting with </w:t>
-      </w:r>
-      <w:bookmarkEnd w:id="39"/>
+        <w:t xml:space="preserve">Bringing them together – </w:t>
+      </w:r>
+      <w:proofErr w:type="spellStart"/>
       <w:r>
         <w:rPr>
           <w:lang w:val="en-GB"/>
         </w:rPr>
+        <w:t>nowcasting</w:t>
+      </w:r>
+      <w:proofErr w:type="spellEnd"/>
+      <w:r>
+        <w:rPr>
+          <w:lang w:val="en-GB"/>
+        </w:rPr>
+        <w:t xml:space="preserve"> and forecasting with </w:t>
+      </w:r>
+      <w:bookmarkEnd w:id="56"/>
+      <w:r>
+        <w:rPr>
+          <w:lang w:val="en-GB"/>
+        </w:rPr>
         <w:t>the new harmonised database</w:t>
       </w:r>
-      <w:bookmarkEnd w:id="40"/>
+      <w:bookmarkEnd w:id="57"/>
     </w:p>
     <w:p>
       <w:pPr>
@@ -11509,12 +12105,26 @@
           <w:rFonts w:asciiTheme="minorHAnsi" w:hAnsiTheme="minorHAnsi" w:cstheme="minorHAnsi"/>
         </w:rPr>
       </w:pPr>
-      <w:bookmarkStart w:id="41" w:name="_Toc35918969"/>
-      <w:r>
-        <w:rPr>
-          <w:rFonts w:asciiTheme="minorHAnsi" w:hAnsiTheme="minorHAnsi" w:cstheme="minorHAnsi"/>
-        </w:rPr>
-        <w:t xml:space="preserve">PARIS21 applied the same model on nowcasting and forecasting support to statistics (disbursements) but based on the new harmonised database, linking PRESS data with the aforementioned alternative sources. The main findings of this approach were similar to those based on CRS estimations: there is no indication of a systematic increase in funding to statistics in the current or coming years. </w:t>
+      <w:bookmarkStart w:id="58" w:name="_Toc35918969"/>
+      <w:r>
+        <w:rPr>
+          <w:rFonts w:asciiTheme="minorHAnsi" w:hAnsiTheme="minorHAnsi" w:cstheme="minorHAnsi"/>
+        </w:rPr>
+        <w:t xml:space="preserve">PARIS21 applied the same model on </w:t>
+      </w:r>
+      <w:proofErr w:type="spellStart"/>
+      <w:r>
+        <w:rPr>
+          <w:rFonts w:asciiTheme="minorHAnsi" w:hAnsiTheme="minorHAnsi" w:cstheme="minorHAnsi"/>
+        </w:rPr>
+        <w:t>nowcasting</w:t>
+      </w:r>
+      <w:proofErr w:type="spellEnd"/>
+      <w:r>
+        <w:rPr>
+          <w:rFonts w:asciiTheme="minorHAnsi" w:hAnsiTheme="minorHAnsi" w:cstheme="minorHAnsi"/>
+        </w:rPr>
+        <w:t xml:space="preserve"> and forecasting support to statistics (disbursements) but based on the new harmonised database, linking PRESS data with the aforementioned alternative sources. The main findings of this approach were similar to those based on CRS estimations: there is no indication of a systematic increase in funding to statistics in the current or coming years. </w:t>
       </w:r>
     </w:p>
     <w:p>
@@ -11536,16 +12146,15 @@
           <w:lang w:val="en-GB"/>
         </w:rPr>
       </w:pPr>
-      <w:bookmarkStart w:id="42" w:name="_Toc59197362"/>
+      <w:bookmarkStart w:id="59" w:name="_Toc59197362"/>
       <w:r>
         <w:rPr>
           <w:lang w:val="en-GB"/>
         </w:rPr>
-        <w:lastRenderedPageBreak/>
         <w:t>Conclusion</w:t>
       </w:r>
-      <w:bookmarkEnd w:id="41"/>
-      <w:bookmarkEnd w:id="42"/>
+      <w:bookmarkEnd w:id="58"/>
+      <w:bookmarkEnd w:id="59"/>
     </w:p>
     <w:p>
       <w:pPr>
@@ -11559,7 +12168,21 @@
         <w:rPr>
           <w:rFonts w:asciiTheme="minorHAnsi" w:hAnsiTheme="minorHAnsi" w:cstheme="minorHAnsi"/>
         </w:rPr>
-        <w:t xml:space="preserve">The nowcast and forecast analysis aims to solve </w:t>
+        <w:t xml:space="preserve">The </w:t>
+      </w:r>
+      <w:proofErr w:type="spellStart"/>
+      <w:r>
+        <w:rPr>
+          <w:rFonts w:asciiTheme="minorHAnsi" w:hAnsiTheme="minorHAnsi" w:cstheme="minorHAnsi"/>
+        </w:rPr>
+        <w:t>nowcast</w:t>
+      </w:r>
+      <w:proofErr w:type="spellEnd"/>
+      <w:r>
+        <w:rPr>
+          <w:rFonts w:asciiTheme="minorHAnsi" w:hAnsiTheme="minorHAnsi" w:cstheme="minorHAnsi"/>
+        </w:rPr>
+        <w:t xml:space="preserve"> and forecast analysis aims to solve </w:t>
       </w:r>
       <w:r>
         <w:rPr>
@@ -11585,8 +12208,6 @@
         </w:rPr>
         <w:t xml:space="preserve">issue faced by the PRESS, rather than to substitute it. Even with longer lag, PRESS still reports the most reliable and comprehensive data on funding to statistics. The PRESS database continues to serve as the source data for SDG Indicator 17.19.1. </w:t>
       </w:r>
-      <w:bookmarkStart w:id="43" w:name="_GoBack"/>
-      <w:bookmarkEnd w:id="43"/>
     </w:p>
     <w:p>
       <w:pPr>
@@ -11600,7 +12221,35 @@
         <w:rPr>
           <w:rFonts w:asciiTheme="minorHAnsi" w:hAnsiTheme="minorHAnsi" w:cstheme="minorHAnsi"/>
         </w:rPr>
-        <w:t>The outputs from nowcast and forecast also vary in their accuracy. While the merged database is as robust as PRESS, the forecast analysis is based on several assumptions. Results produced through the nowcast and forecast analyses can therefore be used for different products to serve different purposes:</w:t>
+        <w:t xml:space="preserve">The outputs from </w:t>
+      </w:r>
+      <w:proofErr w:type="spellStart"/>
+      <w:r>
+        <w:rPr>
+          <w:rFonts w:asciiTheme="minorHAnsi" w:hAnsiTheme="minorHAnsi" w:cstheme="minorHAnsi"/>
+        </w:rPr>
+        <w:t>nowcast</w:t>
+      </w:r>
+      <w:proofErr w:type="spellEnd"/>
+      <w:r>
+        <w:rPr>
+          <w:rFonts w:asciiTheme="minorHAnsi" w:hAnsiTheme="minorHAnsi" w:cstheme="minorHAnsi"/>
+        </w:rPr>
+        <w:t xml:space="preserve"> and forecast also vary in their accuracy. While the merged database is as robust as PRESS, the forecast analysis is based on several assumptions. Results produced through the </w:t>
+      </w:r>
+      <w:proofErr w:type="spellStart"/>
+      <w:r>
+        <w:rPr>
+          <w:rFonts w:asciiTheme="minorHAnsi" w:hAnsiTheme="minorHAnsi" w:cstheme="minorHAnsi"/>
+        </w:rPr>
+        <w:t>nowcast</w:t>
+      </w:r>
+      <w:proofErr w:type="spellEnd"/>
+      <w:r>
+        <w:rPr>
+          <w:rFonts w:asciiTheme="minorHAnsi" w:hAnsiTheme="minorHAnsi" w:cstheme="minorHAnsi"/>
+        </w:rPr>
+        <w:t xml:space="preserve"> and forecast analyses can therefore be used for different products to serve different purposes:</w:t>
       </w:r>
     </w:p>
     <w:p>
@@ -11620,7 +12269,21 @@
         <w:rPr>
           <w:rFonts w:asciiTheme="minorHAnsi" w:hAnsiTheme="minorHAnsi" w:cstheme="minorHAnsi"/>
         </w:rPr>
-        <w:t xml:space="preserve">The nowcast on disbursements and some information provided by the harmonised dataset can be directly presented in PRESS 2020 as a natural extension of its current content, based on existing data sources </w:t>
+        <w:t xml:space="preserve">The </w:t>
+      </w:r>
+      <w:proofErr w:type="spellStart"/>
+      <w:r>
+        <w:rPr>
+          <w:rFonts w:asciiTheme="minorHAnsi" w:hAnsiTheme="minorHAnsi" w:cstheme="minorHAnsi"/>
+        </w:rPr>
+        <w:t>nowcast</w:t>
+      </w:r>
+      <w:proofErr w:type="spellEnd"/>
+      <w:r>
+        <w:rPr>
+          <w:rFonts w:asciiTheme="minorHAnsi" w:hAnsiTheme="minorHAnsi" w:cstheme="minorHAnsi"/>
+        </w:rPr>
+        <w:t xml:space="preserve"> on disbursements and some information provided by the harmonised dataset can be directly presented in PRESS 2020 as a natural extension of its current content, based on existing data sources </w:t>
       </w:r>
       <w:r>
         <w:rPr>
@@ -11916,7 +12579,7 @@
         </w:rPr>
       </w:pPr>
     </w:p>
-    <w:bookmarkStart w:id="44" w:name="_Toc59197363" w:displacedByCustomXml="next"/>
+    <w:bookmarkStart w:id="60" w:name="_Toc59197363" w:displacedByCustomXml="next"/>
     <w:sdt>
       <w:sdtPr>
         <w:rPr>
@@ -11953,7 +12616,7 @@
             </w:rPr>
             <w:t>References</w:t>
           </w:r>
-          <w:bookmarkEnd w:id="44"/>
+          <w:bookmarkEnd w:id="60"/>
         </w:p>
         <w:sdt>
           <w:sdtPr>
@@ -12300,7 +12963,15 @@
         <w:t xml:space="preserve">$1,185 in the fiscal year 2021). </w:t>
       </w:r>
       <w:r>
-        <w:t xml:space="preserve">IDA also supports some countries, including several small island economies, that are above the operational cut-off but lack the </w:t>
+        <w:t xml:space="preserve">IDA also supports some countries, including several small island </w:t>
+      </w:r>
+      <w:proofErr w:type="gramStart"/>
+      <w:r>
+        <w:t>economies, that</w:t>
+      </w:r>
+      <w:proofErr w:type="gramEnd"/>
+      <w:r>
+        <w:t xml:space="preserve"> are above the operational cut-off but lack the </w:t>
       </w:r>
       <w:r>
         <w:t xml:space="preserve">required </w:t>
@@ -12530,7 +13201,15 @@
         <w:footnoteRef/>
       </w:r>
       <w:r>
-        <w:t xml:space="preserve"> Due to the disruptive effect of the COVID-19 pandemic on the predictability of the model, the nowcasting results for 2020, although produced, were not presented in the PRESS 2020 report. </w:t>
+        <w:t xml:space="preserve"> Due to the disruptive effect of the COVID-19 pandemic on the predictability of the model, the </w:t>
+      </w:r>
+      <w:proofErr w:type="spellStart"/>
+      <w:r>
+        <w:t>nowcasting</w:t>
+      </w:r>
+      <w:proofErr w:type="spellEnd"/>
+      <w:r>
+        <w:t xml:space="preserve"> results for 2020, although produced, were not presented in the PRESS 2020 report. </w:t>
       </w:r>
     </w:p>
   </w:footnote>
@@ -12611,8 +13290,13 @@
       <w:r>
         <w:t>ment</w:t>
       </w:r>
-      <w:r>
-        <w:t xml:space="preserve">postpone of external funding. </w:t>
+      <w:del w:id="26" w:author="RANJAN Rajiv, SDD/P21" w:date="2021-07-07T18:04:00Z">
+        <w:r>
+          <w:delText>postpone</w:delText>
+        </w:r>
+      </w:del>
+      <w:r>
+        <w:t xml:space="preserve"> of external funding. </w:t>
       </w:r>
     </w:p>
   </w:footnote>
@@ -14901,6 +15585,14 @@
     <w:abstractNumId w:val="2"/>
   </w:num>
 </w:numbering>
+</file>
+
+<file path=word/people.xml><?xml version="1.0" encoding="utf-8"?>
+<w15:people xmlns:wpc="http://schemas.microsoft.com/office/word/2010/wordprocessingCanvas" xmlns:cx="http://schemas.microsoft.com/office/drawing/2014/chartex" xmlns:cx1="http://schemas.microsoft.com/office/drawing/2015/9/8/chartex" xmlns:mc="http://schemas.openxmlformats.org/markup-compatibility/2006" xmlns:o="urn:schemas-microsoft-com:office:office" xmlns:r="http://schemas.openxmlformats.org/officeDocument/2006/relationships" xmlns:m="http://schemas.openxmlformats.org/officeDocument/2006/math" xmlns:v="urn:schemas-microsoft-com:vml" xmlns:wp14="http://schemas.microsoft.com/office/word/2010/wordprocessingDrawing" xmlns:wp="http://schemas.openxmlformats.org/drawingml/2006/wordprocessingDrawing" xmlns:w10="urn:schemas-microsoft-com:office:word" xmlns:w="http://schemas.openxmlformats.org/wordprocessingml/2006/main" xmlns:w14="http://schemas.microsoft.com/office/word/2010/wordml" xmlns:w15="http://schemas.microsoft.com/office/word/2012/wordml" xmlns:w16se="http://schemas.microsoft.com/office/word/2015/wordml/symex" xmlns:wpg="http://schemas.microsoft.com/office/word/2010/wordprocessingGroup" xmlns:wpi="http://schemas.microsoft.com/office/word/2010/wordprocessingInk" xmlns:wne="http://schemas.microsoft.com/office/word/2006/wordml" xmlns:wps="http://schemas.microsoft.com/office/word/2010/wordprocessingShape" mc:Ignorable="w14 w15 w16se wp14">
+  <w15:person w15:author="RANJAN Rajiv, SDD/P21">
+    <w15:presenceInfo w15:providerId="AD" w15:userId="S-1-5-21-2146598497-832928401-1254845835-127541"/>
+  </w15:person>
+</w15:people>
 </file>
 
 <file path=word/styles.xml><?xml version="1.0" encoding="utf-8"?>
@@ -17461,21 +18153,6 @@
 </file>
 
 <file path=customXml/item2.xml><?xml version="1.0" encoding="utf-8"?>
-<?mso-contentType ?>
-<FormTemplates xmlns="http://schemas.microsoft.com/sharepoint/v3/contenttype/forms">
-  <Display>OECDListFormCollapsible</Display>
-  <Edit>OECDListFormCollapsible</Edit>
-  <New>OECDListFormCollapsible</New>
-</FormTemplates>
-</file>
-
-<file path=customXml/item3.xml><?xml version="1.0" encoding="utf-8"?>
-<p:properties xmlns:p="http://schemas.microsoft.com/office/2006/metadata/properties" xmlns:xsi="http://www.w3.org/2001/XMLSchema-instance" xmlns:pc="http://schemas.microsoft.com/office/infopath/2007/PartnerControls">
-  <documentManagement/>
-</p:properties>
-</file>
-
-<file path=customXml/item4.xml><?xml version="1.0" encoding="utf-8"?>
 <ct:contentTypeSchema xmlns:ct="http://schemas.microsoft.com/office/2006/metadata/contentType" xmlns:ma="http://schemas.microsoft.com/office/2006/metadata/properties/metaAttributes" ct:_="" ma:_="" ma:contentTypeName="Document" ma:contentTypeID="0x0101000E4C469DA0857744B2E25B15AB61C57C" ma:contentTypeVersion="12" ma:contentTypeDescription="Crée un document." ma:contentTypeScope="" ma:versionID="d0d34c67f9d35a737a430c37406d3e7a">
   <xsd:schema xmlns:xsd="http://www.w3.org/2001/XMLSchema" xmlns:xs="http://www.w3.org/2001/XMLSchema" xmlns:p="http://schemas.microsoft.com/office/2006/metadata/properties" xmlns:ns3="96a9e30f-a77c-4cdd-aa33-614d5f6400ab" xmlns:ns4="29ef7386-ee6a-4668-a4fb-9484f91bee7f" targetNamespace="http://schemas.microsoft.com/office/2006/metadata/properties" ma:root="true" ma:fieldsID="c5bf9f6b5182225167ca741f31c447cb" ns3:_="" ns4:_="">
     <xsd:import namespace="96a9e30f-a77c-4cdd-aa33-614d5f6400ab"/>
@@ -17692,6 +18369,21 @@
 </ct:contentTypeSchema>
 </file>
 
+<file path=customXml/item3.xml><?xml version="1.0" encoding="utf-8"?>
+<p:properties xmlns:p="http://schemas.microsoft.com/office/2006/metadata/properties" xmlns:xsi="http://www.w3.org/2001/XMLSchema-instance" xmlns:pc="http://schemas.microsoft.com/office/infopath/2007/PartnerControls">
+  <documentManagement/>
+</p:properties>
+</file>
+
+<file path=customXml/item4.xml><?xml version="1.0" encoding="utf-8"?>
+<?mso-contentType ?>
+<FormTemplates xmlns="http://schemas.microsoft.com/sharepoint/v3/contenttype/forms">
+  <Display>OECDListFormCollapsible</Display>
+  <Edit>OECDListFormCollapsible</Edit>
+  <New>OECDListFormCollapsible</New>
+</FormTemplates>
+</file>
+
 <file path=customXml/item5.xml><?xml version="1.0" encoding="utf-8"?>
 <b:Sources xmlns:b="http://schemas.openxmlformats.org/officeDocument/2006/bibliography" xmlns="http://schemas.openxmlformats.org/officeDocument/2006/bibliography" SelectedStyle="\APASixthEditionOfficeOnline.xsl" StyleName="APA" Version="6">
   <b:Source>
@@ -17789,9 +18481,20 @@
 </file>
 
 <file path=customXml/itemProps2.xml><?xml version="1.0" encoding="utf-8"?>
-<ds:datastoreItem xmlns:ds="http://schemas.openxmlformats.org/officeDocument/2006/customXml" ds:itemID="{1A7CFD42-44C6-41B8-9558-FA2E15249136}">
+<ds:datastoreItem xmlns:ds="http://schemas.openxmlformats.org/officeDocument/2006/customXml" ds:itemID="{13C8F67A-24E9-42ED-9290-F0370504FD5D}">
   <ds:schemaRefs>
-    <ds:schemaRef ds:uri="http://schemas.microsoft.com/sharepoint/v3/contenttype/forms"/>
+    <ds:schemaRef ds:uri="http://schemas.microsoft.com/office/2006/metadata/contentType"/>
+    <ds:schemaRef ds:uri="http://schemas.microsoft.com/office/2006/metadata/properties/metaAttributes"/>
+    <ds:schemaRef ds:uri="http://www.w3.org/2001/XMLSchema"/>
+    <ds:schemaRef ds:uri="http://schemas.microsoft.com/office/2006/metadata/properties"/>
+    <ds:schemaRef ds:uri="96a9e30f-a77c-4cdd-aa33-614d5f6400ab"/>
+    <ds:schemaRef ds:uri="29ef7386-ee6a-4668-a4fb-9484f91bee7f"/>
+    <ds:schemaRef ds:uri="http://schemas.microsoft.com/office/2006/documentManagement/types"/>
+    <ds:schemaRef ds:uri="http://schemas.microsoft.com/office/infopath/2007/PartnerControls"/>
+    <ds:schemaRef ds:uri="http://schemas.openxmlformats.org/package/2006/metadata/core-properties"/>
+    <ds:schemaRef ds:uri="http://purl.org/dc/elements/1.1/"/>
+    <ds:schemaRef ds:uri="http://purl.org/dc/terms/"/>
+    <ds:schemaRef ds:uri="http://schemas.microsoft.com/internal/obd"/>
   </ds:schemaRefs>
 </ds:datastoreItem>
 </file>
@@ -17814,26 +18517,15 @@
 </file>
 
 <file path=customXml/itemProps4.xml><?xml version="1.0" encoding="utf-8"?>
-<ds:datastoreItem xmlns:ds="http://schemas.openxmlformats.org/officeDocument/2006/customXml" ds:itemID="{13C8F67A-24E9-42ED-9290-F0370504FD5D}">
+<ds:datastoreItem xmlns:ds="http://schemas.openxmlformats.org/officeDocument/2006/customXml" ds:itemID="{1A7CFD42-44C6-41B8-9558-FA2E15249136}">
   <ds:schemaRefs>
-    <ds:schemaRef ds:uri="http://schemas.microsoft.com/office/2006/metadata/contentType"/>
-    <ds:schemaRef ds:uri="http://schemas.microsoft.com/office/2006/metadata/properties/metaAttributes"/>
-    <ds:schemaRef ds:uri="http://www.w3.org/2001/XMLSchema"/>
-    <ds:schemaRef ds:uri="http://schemas.microsoft.com/office/2006/metadata/properties"/>
-    <ds:schemaRef ds:uri="96a9e30f-a77c-4cdd-aa33-614d5f6400ab"/>
-    <ds:schemaRef ds:uri="29ef7386-ee6a-4668-a4fb-9484f91bee7f"/>
-    <ds:schemaRef ds:uri="http://schemas.microsoft.com/office/2006/documentManagement/types"/>
-    <ds:schemaRef ds:uri="http://schemas.microsoft.com/office/infopath/2007/PartnerControls"/>
-    <ds:schemaRef ds:uri="http://schemas.openxmlformats.org/package/2006/metadata/core-properties"/>
-    <ds:schemaRef ds:uri="http://purl.org/dc/elements/1.1/"/>
-    <ds:schemaRef ds:uri="http://purl.org/dc/terms/"/>
-    <ds:schemaRef ds:uri="http://schemas.microsoft.com/internal/obd"/>
+    <ds:schemaRef ds:uri="http://schemas.microsoft.com/sharepoint/v3/contenttype/forms"/>
   </ds:schemaRefs>
 </ds:datastoreItem>
 </file>
 
 <file path=customXml/itemProps5.xml><?xml version="1.0" encoding="utf-8"?>
-<ds:datastoreItem xmlns:ds="http://schemas.openxmlformats.org/officeDocument/2006/customXml" ds:itemID="{B349EB0B-C02F-4BD3-B36B-DC2D1E20D285}">
+<ds:datastoreItem xmlns:ds="http://schemas.openxmlformats.org/officeDocument/2006/customXml" ds:itemID="{B887BE91-DDFE-4E78-80CB-104D0ADC99A2}">
   <ds:schemaRefs>
     <ds:schemaRef ds:uri="http://schemas.openxmlformats.org/officeDocument/2006/bibliography"/>
   </ds:schemaRefs>

</xml_diff>